<commit_message>
Added Log part to the documentation.
</commit_message>
<xml_diff>
--- a/doc/Documentation.docx
+++ b/doc/Documentation.docx
@@ -12,14 +12,33 @@
     </w:p>
     <w:p>
       <w:pPr>
+        <w:pStyle w:val="Heading1"/>
+      </w:pPr>
+      <w:r>
+        <w:br w:type="page"/>
+      </w:r>
+      <w:r>
+        <w:lastRenderedPageBreak/>
+        <w:t>Log</w:t>
+      </w:r>
+      <w:bookmarkStart w:id="0" w:name="_GoBack"/>
+      <w:bookmarkEnd w:id="0"/>
+    </w:p>
+    <w:p>
+      <w:pPr>
         <w:rPr>
           <w:rFonts w:asciiTheme="majorHAnsi" w:eastAsiaTheme="majorEastAsia" w:hAnsiTheme="majorHAnsi" w:cstheme="majorBidi"/>
-          <w:spacing w:val="-10"/>
-          <w:kern w:val="28"/>
-          <w:sz w:val="56"/>
-          <w:szCs w:val="56"/>
+          <w:sz w:val="32"/>
+          <w:szCs w:val="32"/>
         </w:rPr>
       </w:pPr>
+      <w:r>
+        <w:t>27.11.2016</w:t>
+      </w:r>
+      <w:r>
+        <w:tab/>
+        <w:t>Initial version of the documentation</w:t>
+      </w:r>
       <w:r>
         <w:br w:type="page"/>
       </w:r>
@@ -124,7 +143,7 @@
                 <w:noProof/>
                 <w:webHidden/>
               </w:rPr>
-              <w:t>1</w:t>
+              <w:t>4</w:t>
             </w:r>
             <w:r>
               <w:rPr>
@@ -193,7 +212,7 @@
                 <w:noProof/>
                 <w:webHidden/>
               </w:rPr>
-              <w:t>1</w:t>
+              <w:t>5</w:t>
             </w:r>
             <w:r>
               <w:rPr>
@@ -262,7 +281,7 @@
                 <w:noProof/>
                 <w:webHidden/>
               </w:rPr>
-              <w:t>1</w:t>
+              <w:t>6</w:t>
             </w:r>
             <w:r>
               <w:rPr>
@@ -331,7 +350,7 @@
                 <w:noProof/>
                 <w:webHidden/>
               </w:rPr>
-              <w:t>2</w:t>
+              <w:t>7</w:t>
             </w:r>
             <w:r>
               <w:rPr>
@@ -400,7 +419,7 @@
                 <w:noProof/>
                 <w:webHidden/>
               </w:rPr>
-              <w:t>2</w:t>
+              <w:t>8</w:t>
             </w:r>
             <w:r>
               <w:rPr>
@@ -469,7 +488,7 @@
                 <w:noProof/>
                 <w:webHidden/>
               </w:rPr>
-              <w:t>2</w:t>
+              <w:t>9</w:t>
             </w:r>
             <w:r>
               <w:rPr>
@@ -537,7 +556,7 @@
                 <w:noProof/>
                 <w:webHidden/>
               </w:rPr>
-              <w:t>2</w:t>
+              <w:t>9</w:t>
             </w:r>
             <w:r>
               <w:rPr>
@@ -605,7 +624,7 @@
                 <w:noProof/>
                 <w:webHidden/>
               </w:rPr>
-              <w:t>2</w:t>
+              <w:t>9</w:t>
             </w:r>
             <w:r>
               <w:rPr>
@@ -638,7 +657,7 @@
           <w:szCs w:val="32"/>
         </w:rPr>
       </w:pPr>
-      <w:bookmarkStart w:id="0" w:name="_Toc468035135"/>
+      <w:bookmarkStart w:id="1" w:name="_Toc468035135"/>
       <w:r>
         <w:br w:type="page"/>
       </w:r>
@@ -651,7 +670,7 @@
         <w:lastRenderedPageBreak/>
         <w:t>Introduction</w:t>
       </w:r>
-      <w:bookmarkEnd w:id="0"/>
+      <w:bookmarkEnd w:id="1"/>
     </w:p>
     <w:p>
       <w:r>
@@ -701,7 +720,7 @@
           <w:szCs w:val="32"/>
         </w:rPr>
       </w:pPr>
-      <w:bookmarkStart w:id="1" w:name="_Toc468035136"/>
+      <w:bookmarkStart w:id="2" w:name="_Toc468035136"/>
       <w:r>
         <w:br w:type="page"/>
       </w:r>
@@ -714,7 +733,7 @@
         <w:lastRenderedPageBreak/>
         <w:t>Project Directory structure</w:t>
       </w:r>
-      <w:bookmarkEnd w:id="1"/>
+      <w:bookmarkEnd w:id="2"/>
     </w:p>
     <w:p>
       <w:r>
@@ -872,7 +891,7 @@
           <w:szCs w:val="32"/>
         </w:rPr>
       </w:pPr>
-      <w:bookmarkStart w:id="2" w:name="_Toc468035137"/>
+      <w:bookmarkStart w:id="3" w:name="_Toc468035137"/>
       <w:r>
         <w:br w:type="page"/>
       </w:r>
@@ -885,7 +904,7 @@
         <w:lastRenderedPageBreak/>
         <w:t>Top Level Structure</w:t>
       </w:r>
-      <w:bookmarkEnd w:id="2"/>
+      <w:bookmarkEnd w:id="3"/>
     </w:p>
     <w:p>
       <w:r>
@@ -934,7 +953,7 @@
           <w:szCs w:val="32"/>
         </w:rPr>
       </w:pPr>
-      <w:bookmarkStart w:id="3" w:name="_Toc468035138"/>
+      <w:bookmarkStart w:id="4" w:name="_Toc468035138"/>
       <w:r>
         <w:br w:type="page"/>
       </w:r>
@@ -947,7 +966,7 @@
         <w:lastRenderedPageBreak/>
         <w:t>Control Block</w:t>
       </w:r>
-      <w:bookmarkEnd w:id="3"/>
+      <w:bookmarkEnd w:id="4"/>
     </w:p>
     <w:p>
       <w:pPr>
@@ -958,7 +977,7 @@
           <w:szCs w:val="32"/>
         </w:rPr>
       </w:pPr>
-      <w:bookmarkStart w:id="4" w:name="_Toc468035139"/>
+      <w:bookmarkStart w:id="5" w:name="_Toc468035139"/>
       <w:r>
         <w:br w:type="page"/>
       </w:r>
@@ -971,7 +990,7 @@
         <w:lastRenderedPageBreak/>
         <w:t>Registers</w:t>
       </w:r>
-      <w:bookmarkEnd w:id="4"/>
+      <w:bookmarkEnd w:id="5"/>
     </w:p>
     <w:p>
       <w:pPr>
@@ -982,7 +1001,7 @@
           <w:szCs w:val="32"/>
         </w:rPr>
       </w:pPr>
-      <w:bookmarkStart w:id="5" w:name="_Toc468035140"/>
+      <w:bookmarkStart w:id="6" w:name="_Toc468035140"/>
       <w:r>
         <w:br w:type="page"/>
       </w:r>
@@ -995,7 +1014,7 @@
         <w:lastRenderedPageBreak/>
         <w:t>Arithmetic Logical Unit</w:t>
       </w:r>
-      <w:bookmarkEnd w:id="5"/>
+      <w:bookmarkEnd w:id="6"/>
     </w:p>
     <w:p>
       <w:r>
@@ -1014,12 +1033,7 @@
         <w:t xml:space="preserve"> ALU also </w:t>
       </w:r>
       <w:r>
-        <w:t>contain</w:t>
-      </w:r>
-      <w:bookmarkStart w:id="6" w:name="_GoBack"/>
-      <w:bookmarkEnd w:id="6"/>
-      <w:r>
-        <w:t>s two output busses both with same bit width as the inp</w:t>
+        <w:t>contains two output busses both with same bit width as the inp</w:t>
       </w:r>
       <w:r>
         <w:t>uts and multiple status flag outputs.</w:t>
@@ -1925,7 +1939,7 @@
 </file>
 
 <file path=customXml/itemProps1.xml><?xml version="1.0" encoding="utf-8"?>
-<ds:datastoreItem xmlns:ds="http://schemas.openxmlformats.org/officeDocument/2006/customXml" ds:itemID="{BCA28EA7-AEA8-487E-9E45-20DD5C2F2E1C}">
+<ds:datastoreItem xmlns:ds="http://schemas.openxmlformats.org/officeDocument/2006/customXml" ds:itemID="{B2BF2E95-FDD2-44B2-A84A-643F7EFC325D}">
   <ds:schemaRefs>
     <ds:schemaRef ds:uri="http://schemas.openxmlformats.org/officeDocument/2006/bibliography"/>
   </ds:schemaRefs>

</xml_diff>

<commit_message>
Rewrote multiplier_tb to go through all possible combinations for 4 bit inputs.
Fixed an error in adder_subtractor: added xor gate to overflow out.

Added tables to Documentation.docx: Inital ALU operation codes and entity interfaces for multiplier and adder_subtractor.
</commit_message>
<xml_diff>
--- a/doc/Documentation.docx
+++ b/doc/Documentation.docx
@@ -21,8 +21,6 @@
         <w:lastRenderedPageBreak/>
         <w:t>Log</w:t>
       </w:r>
-      <w:bookmarkStart w:id="0" w:name="_GoBack"/>
-      <w:bookmarkEnd w:id="0"/>
     </w:p>
     <w:p>
       <w:pPr>
@@ -50,6 +48,12 @@
     </w:p>
     <w:sdt>
       <w:sdtPr>
+        <w:rPr>
+          <w:rFonts w:asciiTheme="minorHAnsi" w:eastAsia="Times New Roman" w:hAnsi="Times New Roman" w:cs="Times New Roman"/>
+          <w:color w:val="auto"/>
+          <w:sz w:val="22"/>
+          <w:szCs w:val="22"/>
+        </w:rPr>
         <w:id w:val="-868840123"/>
         <w:docPartObj>
           <w:docPartGallery w:val="Table of Contents"/>
@@ -58,13 +62,9 @@
       </w:sdtPr>
       <w:sdtEndPr>
         <w:rPr>
-          <w:rFonts w:asciiTheme="minorHAnsi" w:eastAsia="Times New Roman" w:hAnsi="Times New Roman" w:cs="Times New Roman"/>
           <w:b/>
           <w:bCs/>
           <w:noProof/>
-          <w:color w:val="auto"/>
-          <w:sz w:val="22"/>
-          <w:szCs w:val="22"/>
         </w:rPr>
       </w:sdtEndPr>
       <w:sdtContent>
@@ -657,7 +657,7 @@
           <w:szCs w:val="32"/>
         </w:rPr>
       </w:pPr>
-      <w:bookmarkStart w:id="1" w:name="_Toc468035135"/>
+      <w:bookmarkStart w:id="0" w:name="_Toc468035135"/>
       <w:r>
         <w:br w:type="page"/>
       </w:r>
@@ -670,7 +670,7 @@
         <w:lastRenderedPageBreak/>
         <w:t>Introduction</w:t>
       </w:r>
-      <w:bookmarkEnd w:id="1"/>
+      <w:bookmarkEnd w:id="0"/>
     </w:p>
     <w:p>
       <w:r>
@@ -720,7 +720,7 @@
           <w:szCs w:val="32"/>
         </w:rPr>
       </w:pPr>
-      <w:bookmarkStart w:id="2" w:name="_Toc468035136"/>
+      <w:bookmarkStart w:id="1" w:name="_Toc468035136"/>
       <w:r>
         <w:br w:type="page"/>
       </w:r>
@@ -733,7 +733,7 @@
         <w:lastRenderedPageBreak/>
         <w:t>Project Directory structure</w:t>
       </w:r>
-      <w:bookmarkEnd w:id="2"/>
+      <w:bookmarkEnd w:id="1"/>
     </w:p>
     <w:p>
       <w:r>
@@ -891,7 +891,7 @@
           <w:szCs w:val="32"/>
         </w:rPr>
       </w:pPr>
-      <w:bookmarkStart w:id="3" w:name="_Toc468035137"/>
+      <w:bookmarkStart w:id="2" w:name="_Toc468035137"/>
       <w:r>
         <w:br w:type="page"/>
       </w:r>
@@ -904,7 +904,7 @@
         <w:lastRenderedPageBreak/>
         <w:t>Top Level Structure</w:t>
       </w:r>
-      <w:bookmarkEnd w:id="3"/>
+      <w:bookmarkEnd w:id="2"/>
     </w:p>
     <w:p>
       <w:r>
@@ -953,7 +953,7 @@
           <w:szCs w:val="32"/>
         </w:rPr>
       </w:pPr>
-      <w:bookmarkStart w:id="4" w:name="_Toc468035138"/>
+      <w:bookmarkStart w:id="3" w:name="_Toc468035138"/>
       <w:r>
         <w:br w:type="page"/>
       </w:r>
@@ -966,7 +966,7 @@
         <w:lastRenderedPageBreak/>
         <w:t>Control Block</w:t>
       </w:r>
-      <w:bookmarkEnd w:id="4"/>
+      <w:bookmarkEnd w:id="3"/>
     </w:p>
     <w:p>
       <w:pPr>
@@ -977,7 +977,7 @@
           <w:szCs w:val="32"/>
         </w:rPr>
       </w:pPr>
-      <w:bookmarkStart w:id="5" w:name="_Toc468035139"/>
+      <w:bookmarkStart w:id="4" w:name="_Toc468035139"/>
       <w:r>
         <w:br w:type="page"/>
       </w:r>
@@ -990,7 +990,7 @@
         <w:lastRenderedPageBreak/>
         <w:t>Registers</w:t>
       </w:r>
-      <w:bookmarkEnd w:id="5"/>
+      <w:bookmarkEnd w:id="4"/>
     </w:p>
     <w:p>
       <w:pPr>
@@ -1001,7 +1001,7 @@
           <w:szCs w:val="32"/>
         </w:rPr>
       </w:pPr>
-      <w:bookmarkStart w:id="6" w:name="_Toc468035140"/>
+      <w:bookmarkStart w:id="5" w:name="_Toc468035140"/>
       <w:r>
         <w:br w:type="page"/>
       </w:r>
@@ -1014,9 +1014,14 @@
         <w:lastRenderedPageBreak/>
         <w:t>Arithmetic Logical Unit</w:t>
       </w:r>
-      <w:bookmarkEnd w:id="6"/>
-    </w:p>
-    <w:p>
+      <w:bookmarkEnd w:id="5"/>
+    </w:p>
+    <w:p>
+      <w:pPr>
+        <w:rPr>
+          <w:b/>
+        </w:rPr>
+      </w:pPr>
       <w:r>
         <w:t>ALU takes in 3 values with custom bit</w:t>
       </w:r>
@@ -1037,6 +1042,439 @@
       </w:r>
       <w:r>
         <w:t>uts and multiple status flag outputs.</w:t>
+      </w:r>
+      <w:r>
+        <w:t xml:space="preserve"> With some </w:t>
+      </w:r>
+      <w:r>
+        <w:t>operations,</w:t>
+      </w:r>
+      <w:r>
+        <w:t xml:space="preserve"> the second input can be omitted.</w:t>
+      </w:r>
+      <w:r>
+        <w:t xml:space="preserve"> </w:t>
+      </w:r>
+      <w:r>
+        <w:rPr>
+          <w:b/>
+        </w:rPr>
+        <w:t>ALU is completely composed of combinatorial logic</w:t>
+      </w:r>
+      <w:r>
+        <w:rPr>
+          <w:b/>
+        </w:rPr>
+        <w:t>.</w:t>
+      </w:r>
+    </w:p>
+    <w:tbl>
+      <w:tblPr>
+        <w:tblStyle w:val="TableGrid"/>
+        <w:tblW w:w="0" w:type="auto"/>
+        <w:tblLook w:val="04A0" w:firstRow="1" w:lastRow="0" w:firstColumn="1" w:lastColumn="0" w:noHBand="0" w:noVBand="1"/>
+      </w:tblPr>
+      <w:tblGrid>
+        <w:gridCol w:w="2972"/>
+        <w:gridCol w:w="6656"/>
+      </w:tblGrid>
+      <w:tr>
+        <w:tc>
+          <w:tcPr>
+            <w:tcW w:w="2972" w:type="dxa"/>
+          </w:tcPr>
+          <w:p>
+            <w:r>
+              <w:t>Operation ID (in hexadecimal)</w:t>
+            </w:r>
+          </w:p>
+        </w:tc>
+        <w:tc>
+          <w:tcPr>
+            <w:tcW w:w="6656" w:type="dxa"/>
+          </w:tcPr>
+          <w:p>
+            <w:r>
+              <w:t>Functionality</w:t>
+            </w:r>
+          </w:p>
+        </w:tc>
+      </w:tr>
+      <w:tr>
+        <w:tc>
+          <w:tcPr>
+            <w:tcW w:w="2972" w:type="dxa"/>
+          </w:tcPr>
+          <w:p>
+            <w:r>
+              <w:t>0x0</w:t>
+            </w:r>
+          </w:p>
+        </w:tc>
+        <w:tc>
+          <w:tcPr>
+            <w:tcW w:w="6656" w:type="dxa"/>
+          </w:tcPr>
+          <w:p>
+            <w:r>
+              <w:t>No operation</w:t>
+            </w:r>
+          </w:p>
+        </w:tc>
+      </w:tr>
+      <w:tr>
+        <w:tc>
+          <w:tcPr>
+            <w:tcW w:w="2972" w:type="dxa"/>
+          </w:tcPr>
+          <w:p>
+            <w:r>
+              <w:t>0x1</w:t>
+            </w:r>
+          </w:p>
+        </w:tc>
+        <w:tc>
+          <w:tcPr>
+            <w:tcW w:w="6656" w:type="dxa"/>
+          </w:tcPr>
+          <w:p>
+            <w:r>
+              <w:t>Add</w:t>
+            </w:r>
+          </w:p>
+        </w:tc>
+      </w:tr>
+      <w:tr>
+        <w:tc>
+          <w:tcPr>
+            <w:tcW w:w="2972" w:type="dxa"/>
+          </w:tcPr>
+          <w:p>
+            <w:r>
+              <w:t>0x2</w:t>
+            </w:r>
+          </w:p>
+        </w:tc>
+        <w:tc>
+          <w:tcPr>
+            <w:tcW w:w="6656" w:type="dxa"/>
+          </w:tcPr>
+          <w:p>
+            <w:r>
+              <w:t>Subtract operand 2 from operand 1</w:t>
+            </w:r>
+          </w:p>
+        </w:tc>
+      </w:tr>
+      <w:tr>
+        <w:tc>
+          <w:tcPr>
+            <w:tcW w:w="2972" w:type="dxa"/>
+          </w:tcPr>
+          <w:p>
+            <w:r>
+              <w:t>0x3</w:t>
+            </w:r>
+          </w:p>
+        </w:tc>
+        <w:tc>
+          <w:tcPr>
+            <w:tcW w:w="6656" w:type="dxa"/>
+          </w:tcPr>
+          <w:p>
+            <w:r>
+              <w:t>Multiply unsigned</w:t>
+            </w:r>
+          </w:p>
+        </w:tc>
+      </w:tr>
+      <w:tr>
+        <w:tc>
+          <w:tcPr>
+            <w:tcW w:w="2972" w:type="dxa"/>
+          </w:tcPr>
+          <w:p>
+            <w:r>
+              <w:t>0x4</w:t>
+            </w:r>
+          </w:p>
+        </w:tc>
+        <w:tc>
+          <w:tcPr>
+            <w:tcW w:w="6656" w:type="dxa"/>
+          </w:tcPr>
+          <w:p>
+            <w:r>
+              <w:t>Multiply signed</w:t>
+            </w:r>
+          </w:p>
+        </w:tc>
+      </w:tr>
+      <w:tr>
+        <w:tc>
+          <w:tcPr>
+            <w:tcW w:w="2972" w:type="dxa"/>
+          </w:tcPr>
+          <w:p>
+            <w:r>
+              <w:t>0x5</w:t>
+            </w:r>
+          </w:p>
+        </w:tc>
+        <w:tc>
+          <w:tcPr>
+            <w:tcW w:w="6656" w:type="dxa"/>
+          </w:tcPr>
+          <w:p>
+            <w:r>
+              <w:t>Bitwise and</w:t>
+            </w:r>
+          </w:p>
+        </w:tc>
+      </w:tr>
+      <w:tr>
+        <w:tc>
+          <w:tcPr>
+            <w:tcW w:w="2972" w:type="dxa"/>
+          </w:tcPr>
+          <w:p>
+            <w:r>
+              <w:t>0x6</w:t>
+            </w:r>
+          </w:p>
+        </w:tc>
+        <w:tc>
+          <w:tcPr>
+            <w:tcW w:w="6656" w:type="dxa"/>
+          </w:tcPr>
+          <w:p>
+            <w:r>
+              <w:t>Bitwise or</w:t>
+            </w:r>
+          </w:p>
+        </w:tc>
+      </w:tr>
+      <w:tr>
+        <w:tc>
+          <w:tcPr>
+            <w:tcW w:w="2972" w:type="dxa"/>
+          </w:tcPr>
+          <w:p>
+            <w:r>
+              <w:t>0x7</w:t>
+            </w:r>
+          </w:p>
+        </w:tc>
+        <w:tc>
+          <w:tcPr>
+            <w:tcW w:w="6656" w:type="dxa"/>
+          </w:tcPr>
+          <w:p>
+            <w:r>
+              <w:t xml:space="preserve">Bitwise </w:t>
+            </w:r>
+            <w:proofErr w:type="spellStart"/>
+            <w:r>
+              <w:t>xor</w:t>
+            </w:r>
+            <w:proofErr w:type="spellEnd"/>
+          </w:p>
+        </w:tc>
+      </w:tr>
+      <w:tr>
+        <w:tc>
+          <w:tcPr>
+            <w:tcW w:w="2972" w:type="dxa"/>
+          </w:tcPr>
+          <w:p>
+            <w:r>
+              <w:t>0x8</w:t>
+            </w:r>
+          </w:p>
+        </w:tc>
+        <w:tc>
+          <w:tcPr>
+            <w:tcW w:w="6656" w:type="dxa"/>
+          </w:tcPr>
+          <w:p>
+            <w:r>
+              <w:t>Bitwise complement</w:t>
+            </w:r>
+          </w:p>
+        </w:tc>
+      </w:tr>
+      <w:tr>
+        <w:tc>
+          <w:tcPr>
+            <w:tcW w:w="2972" w:type="dxa"/>
+          </w:tcPr>
+          <w:p>
+            <w:r>
+              <w:t>0x9</w:t>
+            </w:r>
+          </w:p>
+        </w:tc>
+        <w:tc>
+          <w:tcPr>
+            <w:tcW w:w="6656" w:type="dxa"/>
+          </w:tcPr>
+          <w:p>
+            <w:r>
+              <w:t>Bitwise nor</w:t>
+            </w:r>
+          </w:p>
+        </w:tc>
+      </w:tr>
+      <w:tr>
+        <w:tc>
+          <w:tcPr>
+            <w:tcW w:w="2972" w:type="dxa"/>
+          </w:tcPr>
+          <w:p>
+            <w:r>
+              <w:t>0xa</w:t>
+            </w:r>
+          </w:p>
+        </w:tc>
+        <w:tc>
+          <w:tcPr>
+            <w:tcW w:w="6656" w:type="dxa"/>
+          </w:tcPr>
+          <w:p>
+            <w:r>
+              <w:t xml:space="preserve">Bitwise </w:t>
+            </w:r>
+            <w:proofErr w:type="spellStart"/>
+            <w:r>
+              <w:t>nand</w:t>
+            </w:r>
+            <w:proofErr w:type="spellEnd"/>
+          </w:p>
+        </w:tc>
+      </w:tr>
+      <w:tr>
+        <w:tc>
+          <w:tcPr>
+            <w:tcW w:w="2972" w:type="dxa"/>
+          </w:tcPr>
+          <w:p>
+            <w:r>
+              <w:t>0xb</w:t>
+            </w:r>
+          </w:p>
+        </w:tc>
+        <w:tc>
+          <w:tcPr>
+            <w:tcW w:w="6656" w:type="dxa"/>
+          </w:tcPr>
+          <w:p>
+            <w:r>
+              <w:t xml:space="preserve">Logical shift left, </w:t>
+            </w:r>
+            <w:r>
+              <w:t>shift [operand 1] with [operand 2] bits</w:t>
+            </w:r>
+          </w:p>
+        </w:tc>
+      </w:tr>
+      <w:tr>
+        <w:tc>
+          <w:tcPr>
+            <w:tcW w:w="2972" w:type="dxa"/>
+          </w:tcPr>
+          <w:p>
+            <w:r>
+              <w:t>0xc</w:t>
+            </w:r>
+          </w:p>
+        </w:tc>
+        <w:tc>
+          <w:tcPr>
+            <w:tcW w:w="6656" w:type="dxa"/>
+          </w:tcPr>
+          <w:p>
+            <w:r>
+              <w:t>Logical shift right</w:t>
+            </w:r>
+            <w:r>
+              <w:t>, shift [operand 1] with [operand 2] bits</w:t>
+            </w:r>
+          </w:p>
+        </w:tc>
+      </w:tr>
+      <w:tr>
+        <w:tc>
+          <w:tcPr>
+            <w:tcW w:w="2972" w:type="dxa"/>
+          </w:tcPr>
+          <w:p>
+            <w:r>
+              <w:t>0xc</w:t>
+            </w:r>
+          </w:p>
+        </w:tc>
+        <w:tc>
+          <w:tcPr>
+            <w:tcW w:w="6656" w:type="dxa"/>
+          </w:tcPr>
+          <w:p>
+            <w:r>
+              <w:t>Increment</w:t>
+            </w:r>
+          </w:p>
+        </w:tc>
+      </w:tr>
+      <w:tr>
+        <w:tc>
+          <w:tcPr>
+            <w:tcW w:w="2972" w:type="dxa"/>
+          </w:tcPr>
+          <w:p>
+            <w:r>
+              <w:t>0xe</w:t>
+            </w:r>
+          </w:p>
+        </w:tc>
+        <w:tc>
+          <w:tcPr>
+            <w:tcW w:w="6656" w:type="dxa"/>
+          </w:tcPr>
+          <w:p>
+            <w:r>
+              <w:t>Decrement</w:t>
+            </w:r>
+          </w:p>
+        </w:tc>
+      </w:tr>
+      <w:tr>
+        <w:tc>
+          <w:tcPr>
+            <w:tcW w:w="2972" w:type="dxa"/>
+          </w:tcPr>
+          <w:p>
+            <w:r>
+              <w:t>0xf</w:t>
+            </w:r>
+          </w:p>
+        </w:tc>
+        <w:tc>
+          <w:tcPr>
+            <w:tcW w:w="6656" w:type="dxa"/>
+          </w:tcPr>
+          <w:p>
+            <w:bookmarkStart w:id="6" w:name="_GoBack"/>
+            <w:bookmarkEnd w:id="6"/>
+          </w:p>
+        </w:tc>
+      </w:tr>
+    </w:tbl>
+    <w:p/>
+    <w:p>
+      <w:r>
+        <w:t xml:space="preserve">ALU operation results are stored in </w:t>
+      </w:r>
+      <w:r>
+        <w:t>[TBA: which register?].</w:t>
       </w:r>
     </w:p>
     <w:p>
@@ -1061,18 +1499,379 @@
       <w:r>
         <w:t xml:space="preserve">binary adding and </w:t>
       </w:r>
-      <w:proofErr w:type="spellStart"/>
-      <w:r>
-        <w:t>subtract</w:t>
-      </w:r>
-      <w:r>
-        <w:t>í</w:t>
-      </w:r>
-      <w:r>
-        <w:t>ng</w:t>
-      </w:r>
-      <w:proofErr w:type="spellEnd"/>
-    </w:p>
+      <w:r>
+        <w:t xml:space="preserve">subtracting binary (both signed and unsigned) numbers. </w:t>
+      </w:r>
+      <w:r>
+        <w:t>Functionality is described in the table</w:t>
+      </w:r>
+      <w:r>
+        <w:t>s</w:t>
+      </w:r>
+      <w:r>
+        <w:t xml:space="preserve"> below.</w:t>
+      </w:r>
+    </w:p>
+    <w:tbl>
+      <w:tblPr>
+        <w:tblStyle w:val="TableGrid"/>
+        <w:tblW w:w="0" w:type="auto"/>
+        <w:tblLook w:val="04A0" w:firstRow="1" w:lastRow="0" w:firstColumn="1" w:lastColumn="0" w:noHBand="0" w:noVBand="1"/>
+      </w:tblPr>
+      <w:tblGrid>
+        <w:gridCol w:w="3823"/>
+        <w:gridCol w:w="5805"/>
+      </w:tblGrid>
+      <w:tr>
+        <w:tc>
+          <w:tcPr>
+            <w:tcW w:w="3823" w:type="dxa"/>
+          </w:tcPr>
+          <w:p>
+            <w:r>
+              <w:t>G</w:t>
+            </w:r>
+            <w:r>
+              <w:t>eneric</w:t>
+            </w:r>
+            <w:r>
+              <w:t>s</w:t>
+            </w:r>
+          </w:p>
+        </w:tc>
+        <w:tc>
+          <w:tcPr>
+            <w:tcW w:w="5805" w:type="dxa"/>
+          </w:tcPr>
+          <w:p>
+            <w:r>
+              <w:t>Functionality</w:t>
+            </w:r>
+          </w:p>
+        </w:tc>
+      </w:tr>
+      <w:tr>
+        <w:tc>
+          <w:tcPr>
+            <w:tcW w:w="3823" w:type="dxa"/>
+          </w:tcPr>
+          <w:p>
+            <w:proofErr w:type="spellStart"/>
+            <w:r>
+              <w:t>bit_width_g</w:t>
+            </w:r>
+            <w:proofErr w:type="spellEnd"/>
+          </w:p>
+        </w:tc>
+        <w:tc>
+          <w:tcPr>
+            <w:tcW w:w="5805" w:type="dxa"/>
+          </w:tcPr>
+          <w:p>
+            <w:r>
+              <w:t>Bus bit width</w:t>
+            </w:r>
+          </w:p>
+        </w:tc>
+      </w:tr>
+    </w:tbl>
+    <w:p/>
+    <w:tbl>
+      <w:tblPr>
+        <w:tblStyle w:val="TableGrid"/>
+        <w:tblW w:w="0" w:type="auto"/>
+        <w:tblLook w:val="04A0" w:firstRow="1" w:lastRow="0" w:firstColumn="1" w:lastColumn="0" w:noHBand="0" w:noVBand="1"/>
+      </w:tblPr>
+      <w:tblGrid>
+        <w:gridCol w:w="1838"/>
+        <w:gridCol w:w="1985"/>
+        <w:gridCol w:w="5805"/>
+      </w:tblGrid>
+      <w:tr>
+        <w:tc>
+          <w:tcPr>
+            <w:tcW w:w="1838" w:type="dxa"/>
+          </w:tcPr>
+          <w:p>
+            <w:r>
+              <w:t>Inputs</w:t>
+            </w:r>
+          </w:p>
+        </w:tc>
+        <w:tc>
+          <w:tcPr>
+            <w:tcW w:w="1985" w:type="dxa"/>
+          </w:tcPr>
+          <w:p>
+            <w:r>
+              <w:t>Width</w:t>
+            </w:r>
+          </w:p>
+        </w:tc>
+        <w:tc>
+          <w:tcPr>
+            <w:tcW w:w="5805" w:type="dxa"/>
+          </w:tcPr>
+          <w:p>
+            <w:r>
+              <w:t>Functionality</w:t>
+            </w:r>
+          </w:p>
+        </w:tc>
+      </w:tr>
+      <w:tr>
+        <w:tc>
+          <w:tcPr>
+            <w:tcW w:w="1838" w:type="dxa"/>
+          </w:tcPr>
+          <w:p>
+            <w:proofErr w:type="spellStart"/>
+            <w:r>
+              <w:t>a_in</w:t>
+            </w:r>
+            <w:proofErr w:type="spellEnd"/>
+          </w:p>
+        </w:tc>
+        <w:tc>
+          <w:tcPr>
+            <w:tcW w:w="1985" w:type="dxa"/>
+          </w:tcPr>
+          <w:p>
+            <w:proofErr w:type="spellStart"/>
+            <w:r>
+              <w:t>bit_width_g</w:t>
+            </w:r>
+            <w:proofErr w:type="spellEnd"/>
+          </w:p>
+        </w:tc>
+        <w:tc>
+          <w:tcPr>
+            <w:tcW w:w="5805" w:type="dxa"/>
+          </w:tcPr>
+          <w:p>
+            <w:r>
+              <w:t>operand 1</w:t>
+            </w:r>
+          </w:p>
+        </w:tc>
+      </w:tr>
+      <w:tr>
+        <w:tc>
+          <w:tcPr>
+            <w:tcW w:w="1838" w:type="dxa"/>
+          </w:tcPr>
+          <w:p>
+            <w:proofErr w:type="spellStart"/>
+            <w:r>
+              <w:t>b_in</w:t>
+            </w:r>
+            <w:proofErr w:type="spellEnd"/>
+          </w:p>
+        </w:tc>
+        <w:tc>
+          <w:tcPr>
+            <w:tcW w:w="1985" w:type="dxa"/>
+          </w:tcPr>
+          <w:p>
+            <w:proofErr w:type="spellStart"/>
+            <w:r>
+              <w:t>bit_width_g</w:t>
+            </w:r>
+            <w:proofErr w:type="spellEnd"/>
+          </w:p>
+        </w:tc>
+        <w:tc>
+          <w:tcPr>
+            <w:tcW w:w="5805" w:type="dxa"/>
+          </w:tcPr>
+          <w:p>
+            <w:r>
+              <w:t>operand 2, added to or subtracted from operand 1</w:t>
+            </w:r>
+          </w:p>
+        </w:tc>
+      </w:tr>
+      <w:tr>
+        <w:tc>
+          <w:tcPr>
+            <w:tcW w:w="1838" w:type="dxa"/>
+          </w:tcPr>
+          <w:p>
+            <w:proofErr w:type="spellStart"/>
+            <w:r>
+              <w:t>mode_in</w:t>
+            </w:r>
+            <w:proofErr w:type="spellEnd"/>
+          </w:p>
+        </w:tc>
+        <w:tc>
+          <w:tcPr>
+            <w:tcW w:w="1985" w:type="dxa"/>
+          </w:tcPr>
+          <w:p>
+            <w:r>
+              <w:t>1</w:t>
+            </w:r>
+          </w:p>
+        </w:tc>
+        <w:tc>
+          <w:tcPr>
+            <w:tcW w:w="5805" w:type="dxa"/>
+          </w:tcPr>
+          <w:p>
+            <w:r>
+              <w:t>‘</w:t>
+            </w:r>
+            <w:r>
+              <w:t>0</w:t>
+            </w:r>
+            <w:r>
+              <w:t>’</w:t>
+            </w:r>
+            <w:r>
+              <w:t xml:space="preserve"> for adding, </w:t>
+            </w:r>
+            <w:r>
+              <w:t>‘</w:t>
+            </w:r>
+            <w:r>
+              <w:t>1</w:t>
+            </w:r>
+            <w:r>
+              <w:t>’</w:t>
+            </w:r>
+            <w:r>
+              <w:t xml:space="preserve"> for subtracting</w:t>
+            </w:r>
+          </w:p>
+        </w:tc>
+      </w:tr>
+    </w:tbl>
+    <w:p/>
+    <w:tbl>
+      <w:tblPr>
+        <w:tblStyle w:val="TableGrid"/>
+        <w:tblW w:w="0" w:type="auto"/>
+        <w:tblLook w:val="04A0" w:firstRow="1" w:lastRow="0" w:firstColumn="1" w:lastColumn="0" w:noHBand="0" w:noVBand="1"/>
+      </w:tblPr>
+      <w:tblGrid>
+        <w:gridCol w:w="1838"/>
+        <w:gridCol w:w="1985"/>
+        <w:gridCol w:w="5805"/>
+      </w:tblGrid>
+      <w:tr>
+        <w:tc>
+          <w:tcPr>
+            <w:tcW w:w="1838" w:type="dxa"/>
+          </w:tcPr>
+          <w:p>
+            <w:r>
+              <w:t>Outputs</w:t>
+            </w:r>
+          </w:p>
+        </w:tc>
+        <w:tc>
+          <w:tcPr>
+            <w:tcW w:w="1985" w:type="dxa"/>
+          </w:tcPr>
+          <w:p>
+            <w:r>
+              <w:t>Width</w:t>
+            </w:r>
+          </w:p>
+        </w:tc>
+        <w:tc>
+          <w:tcPr>
+            <w:tcW w:w="5805" w:type="dxa"/>
+          </w:tcPr>
+          <w:p>
+            <w:r>
+              <w:t>Functionality</w:t>
+            </w:r>
+          </w:p>
+        </w:tc>
+      </w:tr>
+      <w:tr>
+        <w:tc>
+          <w:tcPr>
+            <w:tcW w:w="1838" w:type="dxa"/>
+          </w:tcPr>
+          <w:p>
+            <w:proofErr w:type="spellStart"/>
+            <w:r>
+              <w:t>result_out</w:t>
+            </w:r>
+            <w:proofErr w:type="spellEnd"/>
+          </w:p>
+        </w:tc>
+        <w:tc>
+          <w:tcPr>
+            <w:tcW w:w="1985" w:type="dxa"/>
+          </w:tcPr>
+          <w:p>
+            <w:proofErr w:type="spellStart"/>
+            <w:r>
+              <w:t>bit_width_g</w:t>
+            </w:r>
+            <w:proofErr w:type="spellEnd"/>
+          </w:p>
+        </w:tc>
+        <w:tc>
+          <w:tcPr>
+            <w:tcW w:w="5805" w:type="dxa"/>
+          </w:tcPr>
+          <w:p>
+            <w:r>
+              <w:t>Result of operation</w:t>
+            </w:r>
+          </w:p>
+        </w:tc>
+      </w:tr>
+      <w:tr>
+        <w:tc>
+          <w:tcPr>
+            <w:tcW w:w="1838" w:type="dxa"/>
+          </w:tcPr>
+          <w:p>
+            <w:proofErr w:type="spellStart"/>
+            <w:r>
+              <w:t>overflow_out</w:t>
+            </w:r>
+            <w:proofErr w:type="spellEnd"/>
+          </w:p>
+        </w:tc>
+        <w:tc>
+          <w:tcPr>
+            <w:tcW w:w="1985" w:type="dxa"/>
+          </w:tcPr>
+          <w:p>
+            <w:r>
+              <w:t>1</w:t>
+            </w:r>
+          </w:p>
+        </w:tc>
+        <w:tc>
+          <w:tcPr>
+            <w:tcW w:w="5805" w:type="dxa"/>
+          </w:tcPr>
+          <w:p>
+            <w:r>
+              <w:t>‘</w:t>
+            </w:r>
+            <w:r>
+              <w:t>1</w:t>
+            </w:r>
+            <w:r>
+              <w:t>’</w:t>
+            </w:r>
+            <w:r>
+              <w:t xml:space="preserve"> if an overflow happened in operation</w:t>
+            </w:r>
+          </w:p>
+        </w:tc>
+      </w:tr>
+    </w:tbl>
+    <w:p/>
     <w:p>
       <w:pPr>
         <w:pStyle w:val="Heading2"/>
@@ -1087,7 +1886,318 @@
       <w:r>
         <w:t>Block for multiplying binary numbers.</w:t>
       </w:r>
-    </w:p>
+      <w:r>
+        <w:t xml:space="preserve"> </w:t>
+      </w:r>
+      <w:r>
+        <w:t>Same design can be used for both signed and unsigned multiplying with different generics.</w:t>
+      </w:r>
+    </w:p>
+    <w:tbl>
+      <w:tblPr>
+        <w:tblStyle w:val="TableGrid"/>
+        <w:tblW w:w="0" w:type="auto"/>
+        <w:tblLook w:val="04A0" w:firstRow="1" w:lastRow="0" w:firstColumn="1" w:lastColumn="0" w:noHBand="0" w:noVBand="1"/>
+      </w:tblPr>
+      <w:tblGrid>
+        <w:gridCol w:w="3823"/>
+        <w:gridCol w:w="5805"/>
+      </w:tblGrid>
+      <w:tr>
+        <w:tc>
+          <w:tcPr>
+            <w:tcW w:w="3823" w:type="dxa"/>
+          </w:tcPr>
+          <w:p>
+            <w:r>
+              <w:t>Generics</w:t>
+            </w:r>
+          </w:p>
+        </w:tc>
+        <w:tc>
+          <w:tcPr>
+            <w:tcW w:w="5805" w:type="dxa"/>
+          </w:tcPr>
+          <w:p>
+            <w:r>
+              <w:t>Functionality</w:t>
+            </w:r>
+          </w:p>
+        </w:tc>
+      </w:tr>
+      <w:tr>
+        <w:tc>
+          <w:tcPr>
+            <w:tcW w:w="3823" w:type="dxa"/>
+          </w:tcPr>
+          <w:p>
+            <w:proofErr w:type="spellStart"/>
+            <w:r>
+              <w:t>input_bit_width_g</w:t>
+            </w:r>
+            <w:proofErr w:type="spellEnd"/>
+          </w:p>
+        </w:tc>
+        <w:tc>
+          <w:tcPr>
+            <w:tcW w:w="5805" w:type="dxa"/>
+          </w:tcPr>
+          <w:p>
+            <w:r>
+              <w:t>Width of the input busses</w:t>
+            </w:r>
+          </w:p>
+        </w:tc>
+      </w:tr>
+      <w:tr>
+        <w:tc>
+          <w:tcPr>
+            <w:tcW w:w="3823" w:type="dxa"/>
+          </w:tcPr>
+          <w:p>
+            <w:proofErr w:type="spellStart"/>
+            <w:r>
+              <w:lastRenderedPageBreak/>
+              <w:t>signed_mode_g</w:t>
+            </w:r>
+            <w:proofErr w:type="spellEnd"/>
+          </w:p>
+        </w:tc>
+        <w:tc>
+          <w:tcPr>
+            <w:tcW w:w="5805" w:type="dxa"/>
+          </w:tcPr>
+          <w:p>
+            <w:r>
+              <w:t>‘</w:t>
+            </w:r>
+            <w:r>
+              <w:t>0</w:t>
+            </w:r>
+            <w:r>
+              <w:t>’</w:t>
+            </w:r>
+            <w:r>
+              <w:t xml:space="preserve"> for unsigned functionality, </w:t>
+            </w:r>
+            <w:r>
+              <w:t>‘</w:t>
+            </w:r>
+            <w:r>
+              <w:t>1</w:t>
+            </w:r>
+            <w:r>
+              <w:t>’</w:t>
+            </w:r>
+            <w:r>
+              <w:t xml:space="preserve"> for signed</w:t>
+            </w:r>
+          </w:p>
+        </w:tc>
+      </w:tr>
+    </w:tbl>
+    <w:p/>
+    <w:tbl>
+      <w:tblPr>
+        <w:tblStyle w:val="TableGrid"/>
+        <w:tblW w:w="0" w:type="auto"/>
+        <w:tblLook w:val="04A0" w:firstRow="1" w:lastRow="0" w:firstColumn="1" w:lastColumn="0" w:noHBand="0" w:noVBand="1"/>
+      </w:tblPr>
+      <w:tblGrid>
+        <w:gridCol w:w="1812"/>
+        <w:gridCol w:w="2011"/>
+        <w:gridCol w:w="5805"/>
+      </w:tblGrid>
+      <w:tr>
+        <w:tc>
+          <w:tcPr>
+            <w:tcW w:w="1812" w:type="dxa"/>
+          </w:tcPr>
+          <w:p>
+            <w:r>
+              <w:t>Inputs</w:t>
+            </w:r>
+          </w:p>
+        </w:tc>
+        <w:tc>
+          <w:tcPr>
+            <w:tcW w:w="2011" w:type="dxa"/>
+          </w:tcPr>
+          <w:p>
+            <w:r>
+              <w:t>Width</w:t>
+            </w:r>
+          </w:p>
+        </w:tc>
+        <w:tc>
+          <w:tcPr>
+            <w:tcW w:w="5805" w:type="dxa"/>
+          </w:tcPr>
+          <w:p>
+            <w:r>
+              <w:t>Functionality</w:t>
+            </w:r>
+          </w:p>
+        </w:tc>
+      </w:tr>
+      <w:tr>
+        <w:tc>
+          <w:tcPr>
+            <w:tcW w:w="1812" w:type="dxa"/>
+          </w:tcPr>
+          <w:p>
+            <w:proofErr w:type="spellStart"/>
+            <w:r>
+              <w:t>a_in</w:t>
+            </w:r>
+            <w:proofErr w:type="spellEnd"/>
+          </w:p>
+        </w:tc>
+        <w:tc>
+          <w:tcPr>
+            <w:tcW w:w="2011" w:type="dxa"/>
+          </w:tcPr>
+          <w:p>
+            <w:proofErr w:type="spellStart"/>
+            <w:r>
+              <w:t>input_bit_width_g</w:t>
+            </w:r>
+            <w:proofErr w:type="spellEnd"/>
+          </w:p>
+        </w:tc>
+        <w:tc>
+          <w:tcPr>
+            <w:tcW w:w="5805" w:type="dxa"/>
+          </w:tcPr>
+          <w:p>
+            <w:r>
+              <w:t>Operand 1</w:t>
+            </w:r>
+          </w:p>
+        </w:tc>
+      </w:tr>
+      <w:tr>
+        <w:tc>
+          <w:tcPr>
+            <w:tcW w:w="1812" w:type="dxa"/>
+          </w:tcPr>
+          <w:p>
+            <w:proofErr w:type="spellStart"/>
+            <w:r>
+              <w:t>b_in</w:t>
+            </w:r>
+            <w:proofErr w:type="spellEnd"/>
+          </w:p>
+        </w:tc>
+        <w:tc>
+          <w:tcPr>
+            <w:tcW w:w="2011" w:type="dxa"/>
+          </w:tcPr>
+          <w:p>
+            <w:proofErr w:type="spellStart"/>
+            <w:r>
+              <w:t>input_bit_width_g</w:t>
+            </w:r>
+            <w:proofErr w:type="spellEnd"/>
+          </w:p>
+        </w:tc>
+        <w:tc>
+          <w:tcPr>
+            <w:tcW w:w="5805" w:type="dxa"/>
+          </w:tcPr>
+          <w:p>
+            <w:r>
+              <w:t>Operand 2</w:t>
+            </w:r>
+          </w:p>
+        </w:tc>
+      </w:tr>
+    </w:tbl>
+    <w:p/>
+    <w:tbl>
+      <w:tblPr>
+        <w:tblStyle w:val="TableGrid"/>
+        <w:tblW w:w="0" w:type="auto"/>
+        <w:tblLook w:val="04A0" w:firstRow="1" w:lastRow="0" w:firstColumn="1" w:lastColumn="0" w:noHBand="0" w:noVBand="1"/>
+      </w:tblPr>
+      <w:tblGrid>
+        <w:gridCol w:w="1838"/>
+        <w:gridCol w:w="2268"/>
+        <w:gridCol w:w="5522"/>
+      </w:tblGrid>
+      <w:tr>
+        <w:tc>
+          <w:tcPr>
+            <w:tcW w:w="1838" w:type="dxa"/>
+          </w:tcPr>
+          <w:p>
+            <w:r>
+              <w:t>Outputs</w:t>
+            </w:r>
+          </w:p>
+        </w:tc>
+        <w:tc>
+          <w:tcPr>
+            <w:tcW w:w="2268" w:type="dxa"/>
+          </w:tcPr>
+          <w:p>
+            <w:r>
+              <w:t>Width</w:t>
+            </w:r>
+          </w:p>
+        </w:tc>
+        <w:tc>
+          <w:tcPr>
+            <w:tcW w:w="5522" w:type="dxa"/>
+          </w:tcPr>
+          <w:p>
+            <w:r>
+              <w:t>Functionality</w:t>
+            </w:r>
+          </w:p>
+        </w:tc>
+      </w:tr>
+      <w:tr>
+        <w:tc>
+          <w:tcPr>
+            <w:tcW w:w="1838" w:type="dxa"/>
+          </w:tcPr>
+          <w:p>
+            <w:proofErr w:type="spellStart"/>
+            <w:r>
+              <w:t>result_out</w:t>
+            </w:r>
+            <w:proofErr w:type="spellEnd"/>
+          </w:p>
+        </w:tc>
+        <w:tc>
+          <w:tcPr>
+            <w:tcW w:w="2268" w:type="dxa"/>
+          </w:tcPr>
+          <w:p>
+            <w:proofErr w:type="spellStart"/>
+            <w:r>
+              <w:t>input_bit_width_g</w:t>
+            </w:r>
+            <w:proofErr w:type="spellEnd"/>
+            <w:r>
+              <w:t xml:space="preserve"> * 2</w:t>
+            </w:r>
+          </w:p>
+        </w:tc>
+        <w:tc>
+          <w:tcPr>
+            <w:tcW w:w="5522" w:type="dxa"/>
+          </w:tcPr>
+          <w:p>
+            <w:r>
+              <w:t>Result of operation</w:t>
+            </w:r>
+          </w:p>
+        </w:tc>
+      </w:tr>
+    </w:tbl>
+    <w:p/>
     <w:sectPr>
       <w:pgSz w:w="11906" w:h="16838"/>
       <w:pgMar w:top="1417" w:right="1134" w:bottom="1417" w:left="1134" w:header="708" w:footer="708" w:gutter="0"/>
@@ -1221,6 +2331,7 @@
     <w:lsdException w:name="HTML Sample" w:semiHidden="1" w:unhideWhenUsed="1"/>
     <w:lsdException w:name="HTML Typewriter" w:semiHidden="1" w:unhideWhenUsed="1"/>
     <w:lsdException w:name="HTML Variable" w:semiHidden="1" w:unhideWhenUsed="1"/>
+    <w:lsdException w:name="Normal Table" w:semiHidden="1" w:unhideWhenUsed="1"/>
     <w:lsdException w:name="annotation subject" w:semiHidden="1" w:unhideWhenUsed="1"/>
     <w:lsdException w:name="No List" w:semiHidden="1" w:unhideWhenUsed="1"/>
     <w:lsdException w:name="Outline List 1" w:semiHidden="1" w:unhideWhenUsed="1"/>
@@ -1267,8 +2378,10 @@
     <w:lsdException w:name="Table Subtle 2" w:semiHidden="1" w:unhideWhenUsed="1"/>
     <w:lsdException w:name="Table Web 1" w:semiHidden="1" w:unhideWhenUsed="1"/>
     <w:lsdException w:name="Table Web 2" w:semiHidden="1" w:unhideWhenUsed="1"/>
+    <w:lsdException w:name="Table Web 3" w:semiHidden="1" w:unhideWhenUsed="1"/>
     <w:lsdException w:name="Balloon Text" w:semiHidden="1" w:unhideWhenUsed="1"/>
     <w:lsdException w:name="Table Grid" w:uiPriority="39"/>
+    <w:lsdException w:name="Table Theme" w:semiHidden="1" w:unhideWhenUsed="1"/>
     <w:lsdException w:name="Placeholder Text" w:semiHidden="1"/>
     <w:lsdException w:name="No Spacing" w:uiPriority="1" w:qFormat="1"/>
     <w:lsdException w:name="Light Shading" w:uiPriority="60"/>
@@ -1670,6 +2783,25 @@
       <w:ind w:left="220"/>
     </w:pPr>
   </w:style>
+  <w:style w:type="table" w:styleId="TableGrid">
+    <w:name w:val="Table Grid"/>
+    <w:basedOn w:val="TableNormal"/>
+    <w:uiPriority w:val="39"/>
+    <w:rsid w:val="00660046"/>
+    <w:pPr>
+      <w:spacing w:after="0" w:line="240" w:lineRule="auto"/>
+    </w:pPr>
+    <w:tblPr>
+      <w:tblBorders>
+        <w:top w:val="single" w:sz="4" w:space="0" w:color="auto"/>
+        <w:left w:val="single" w:sz="4" w:space="0" w:color="auto"/>
+        <w:bottom w:val="single" w:sz="4" w:space="0" w:color="auto"/>
+        <w:right w:val="single" w:sz="4" w:space="0" w:color="auto"/>
+        <w:insideH w:val="single" w:sz="4" w:space="0" w:color="auto"/>
+        <w:insideV w:val="single" w:sz="4" w:space="0" w:color="auto"/>
+      </w:tblBorders>
+    </w:tblPr>
+  </w:style>
 </w:styles>
 </file>
 
@@ -1939,7 +3071,7 @@
 </file>
 
 <file path=customXml/itemProps1.xml><?xml version="1.0" encoding="utf-8"?>
-<ds:datastoreItem xmlns:ds="http://schemas.openxmlformats.org/officeDocument/2006/customXml" ds:itemID="{B2BF2E95-FDD2-44B2-A84A-643F7EFC325D}">
+<ds:datastoreItem xmlns:ds="http://schemas.openxmlformats.org/officeDocument/2006/customXml" ds:itemID="{296D732C-50E0-4B31-924A-6AE3F6D709F5}">
   <ds:schemaRefs>
     <ds:schemaRef ds:uri="http://schemas.openxmlformats.org/officeDocument/2006/bibliography"/>
   </ds:schemaRefs>

</xml_diff>

<commit_message>
Updated log in Doc file.
Added skeleton for incrementer block-
</commit_message>
<xml_diff>
--- a/doc/Documentation.docx
+++ b/doc/Documentation.docx
@@ -17,26 +17,98 @@
       <w:r>
         <w:br w:type="page"/>
       </w:r>
+      <w:bookmarkStart w:id="0" w:name="_Toc468132870"/>
       <w:r>
         <w:lastRenderedPageBreak/>
         <w:t>Log</w:t>
       </w:r>
+      <w:bookmarkEnd w:id="0"/>
     </w:p>
+    <w:tbl>
+      <w:tblPr>
+        <w:tblStyle w:val="TableGrid"/>
+        <w:tblW w:w="0" w:type="auto"/>
+        <w:tblLook w:val="04A0" w:firstRow="1" w:lastRow="0" w:firstColumn="1" w:lastColumn="0" w:noHBand="0" w:noVBand="1"/>
+      </w:tblPr>
+      <w:tblGrid>
+        <w:gridCol w:w="1271"/>
+        <w:gridCol w:w="8357"/>
+      </w:tblGrid>
+      <w:tr>
+        <w:tc>
+          <w:tcPr>
+            <w:tcW w:w="1271" w:type="dxa"/>
+          </w:tcPr>
+          <w:p>
+            <w:r>
+              <w:t>Date</w:t>
+            </w:r>
+          </w:p>
+        </w:tc>
+        <w:tc>
+          <w:tcPr>
+            <w:tcW w:w="8357" w:type="dxa"/>
+          </w:tcPr>
+          <w:p>
+            <w:r>
+              <w:t>Info</w:t>
+            </w:r>
+          </w:p>
+        </w:tc>
+      </w:tr>
+      <w:tr>
+        <w:tc>
+          <w:tcPr>
+            <w:tcW w:w="1271" w:type="dxa"/>
+          </w:tcPr>
+          <w:p>
+            <w:r>
+              <w:t>27.11.2016</w:t>
+            </w:r>
+          </w:p>
+        </w:tc>
+        <w:tc>
+          <w:tcPr>
+            <w:tcW w:w="8357" w:type="dxa"/>
+          </w:tcPr>
+          <w:p>
+            <w:r>
+              <w:t>Initial version of the documentation</w:t>
+            </w:r>
+          </w:p>
+        </w:tc>
+      </w:tr>
+      <w:tr>
+        <w:tc>
+          <w:tcPr>
+            <w:tcW w:w="1271" w:type="dxa"/>
+          </w:tcPr>
+          <w:p>
+            <w:r>
+              <w:t>28.11.2016</w:t>
+            </w:r>
+          </w:p>
+        </w:tc>
+        <w:tc>
+          <w:tcPr>
+            <w:tcW w:w="8357" w:type="dxa"/>
+          </w:tcPr>
+          <w:p>
+            <w:r>
+              <w:t xml:space="preserve">Added ALU operation codes. Added entity interfaces for multiplier and </w:t>
+            </w:r>
+            <w:proofErr w:type="spellStart"/>
+            <w:r>
+              <w:t>adder_subtractor</w:t>
+            </w:r>
+            <w:bookmarkStart w:id="1" w:name="_GoBack"/>
+            <w:bookmarkEnd w:id="1"/>
+            <w:proofErr w:type="spellEnd"/>
+          </w:p>
+        </w:tc>
+      </w:tr>
+    </w:tbl>
     <w:p>
-      <w:pPr>
-        <w:rPr>
-          <w:rFonts w:asciiTheme="majorHAnsi" w:eastAsiaTheme="majorEastAsia" w:hAnsiTheme="majorHAnsi" w:cstheme="majorBidi"/>
-          <w:sz w:val="32"/>
-          <w:szCs w:val="32"/>
-        </w:rPr>
-      </w:pPr>
-      <w:r>
-        <w:t>27.11.2016</w:t>
-      </w:r>
-      <w:r>
-        <w:tab/>
-        <w:t>Initial version of the documentation</w:t>
-      </w:r>
       <w:r>
         <w:br w:type="page"/>
       </w:r>
@@ -96,13 +168,13 @@
           <w:r>
             <w:fldChar w:fldCharType="separate"/>
           </w:r>
-          <w:hyperlink w:anchor="_Toc468035135" w:history="1">
+          <w:hyperlink w:anchor="_Toc468132870" w:history="1">
             <w:r>
               <w:rPr>
                 <w:rStyle w:val="Hyperlink"/>
                 <w:noProof/>
               </w:rPr>
-              <w:t>Introduction</w:t>
+              <w:t>Log</w:t>
             </w:r>
             <w:r>
               <w:rPr>
@@ -123,7 +195,7 @@
                 <w:noProof/>
                 <w:webHidden/>
               </w:rPr>
-              <w:instrText xml:space="preserve"> PAGEREF _Toc468035135 \h </w:instrText>
+              <w:instrText xml:space="preserve"> PAGEREF _Toc468132870 \h </w:instrText>
             </w:r>
             <w:r>
               <w:rPr>
@@ -143,7 +215,7 @@
                 <w:noProof/>
                 <w:webHidden/>
               </w:rPr>
-              <w:t>4</w:t>
+              <w:t>2</w:t>
             </w:r>
             <w:r>
               <w:rPr>
@@ -165,13 +237,13 @@
               <w:noProof/>
             </w:rPr>
           </w:pPr>
-          <w:hyperlink w:anchor="_Toc468035136" w:history="1">
+          <w:hyperlink w:anchor="_Toc468132871" w:history="1">
             <w:r>
               <w:rPr>
                 <w:rStyle w:val="Hyperlink"/>
                 <w:noProof/>
               </w:rPr>
-              <w:t>Project Directory structure</w:t>
+              <w:t>Introduction</w:t>
             </w:r>
             <w:r>
               <w:rPr>
@@ -192,7 +264,7 @@
                 <w:noProof/>
                 <w:webHidden/>
               </w:rPr>
-              <w:instrText xml:space="preserve"> PAGEREF _Toc468035136 \h </w:instrText>
+              <w:instrText xml:space="preserve"> PAGEREF _Toc468132871 \h </w:instrText>
             </w:r>
             <w:r>
               <w:rPr>
@@ -212,7 +284,7 @@
                 <w:noProof/>
                 <w:webHidden/>
               </w:rPr>
-              <w:t>5</w:t>
+              <w:t>4</w:t>
             </w:r>
             <w:r>
               <w:rPr>
@@ -234,13 +306,13 @@
               <w:noProof/>
             </w:rPr>
           </w:pPr>
-          <w:hyperlink w:anchor="_Toc468035137" w:history="1">
+          <w:hyperlink w:anchor="_Toc468132872" w:history="1">
             <w:r>
               <w:rPr>
                 <w:rStyle w:val="Hyperlink"/>
                 <w:noProof/>
               </w:rPr>
-              <w:t>Top Level Structure</w:t>
+              <w:t>Project Directory structure</w:t>
             </w:r>
             <w:r>
               <w:rPr>
@@ -261,7 +333,7 @@
                 <w:noProof/>
                 <w:webHidden/>
               </w:rPr>
-              <w:instrText xml:space="preserve"> PAGEREF _Toc468035137 \h </w:instrText>
+              <w:instrText xml:space="preserve"> PAGEREF _Toc468132872 \h </w:instrText>
             </w:r>
             <w:r>
               <w:rPr>
@@ -281,7 +353,7 @@
                 <w:noProof/>
                 <w:webHidden/>
               </w:rPr>
-              <w:t>6</w:t>
+              <w:t>5</w:t>
             </w:r>
             <w:r>
               <w:rPr>
@@ -303,13 +375,13 @@
               <w:noProof/>
             </w:rPr>
           </w:pPr>
-          <w:hyperlink w:anchor="_Toc468035138" w:history="1">
+          <w:hyperlink w:anchor="_Toc468132873" w:history="1">
             <w:r>
               <w:rPr>
                 <w:rStyle w:val="Hyperlink"/>
                 <w:noProof/>
               </w:rPr>
-              <w:t>Control Block</w:t>
+              <w:t>Top Level Structure</w:t>
             </w:r>
             <w:r>
               <w:rPr>
@@ -330,7 +402,7 @@
                 <w:noProof/>
                 <w:webHidden/>
               </w:rPr>
-              <w:instrText xml:space="preserve"> PAGEREF _Toc468035138 \h </w:instrText>
+              <w:instrText xml:space="preserve"> PAGEREF _Toc468132873 \h </w:instrText>
             </w:r>
             <w:r>
               <w:rPr>
@@ -350,7 +422,7 @@
                 <w:noProof/>
                 <w:webHidden/>
               </w:rPr>
-              <w:t>7</w:t>
+              <w:t>6</w:t>
             </w:r>
             <w:r>
               <w:rPr>
@@ -372,13 +444,13 @@
               <w:noProof/>
             </w:rPr>
           </w:pPr>
-          <w:hyperlink w:anchor="_Toc468035139" w:history="1">
+          <w:hyperlink w:anchor="_Toc468132874" w:history="1">
             <w:r>
               <w:rPr>
                 <w:rStyle w:val="Hyperlink"/>
                 <w:noProof/>
               </w:rPr>
-              <w:t>Registers</w:t>
+              <w:t>Control Block</w:t>
             </w:r>
             <w:r>
               <w:rPr>
@@ -399,7 +471,7 @@
                 <w:noProof/>
                 <w:webHidden/>
               </w:rPr>
-              <w:instrText xml:space="preserve"> PAGEREF _Toc468035139 \h </w:instrText>
+              <w:instrText xml:space="preserve"> PAGEREF _Toc468132874 \h </w:instrText>
             </w:r>
             <w:r>
               <w:rPr>
@@ -419,7 +491,7 @@
                 <w:noProof/>
                 <w:webHidden/>
               </w:rPr>
-              <w:t>8</w:t>
+              <w:t>7</w:t>
             </w:r>
             <w:r>
               <w:rPr>
@@ -441,12 +513,81 @@
               <w:noProof/>
             </w:rPr>
           </w:pPr>
-          <w:hyperlink w:anchor="_Toc468035140" w:history="1">
+          <w:hyperlink w:anchor="_Toc468132875" w:history="1">
             <w:r>
               <w:rPr>
                 <w:rStyle w:val="Hyperlink"/>
                 <w:noProof/>
               </w:rPr>
+              <w:t>Registers</w:t>
+            </w:r>
+            <w:r>
+              <w:rPr>
+                <w:noProof/>
+                <w:webHidden/>
+              </w:rPr>
+              <w:tab/>
+            </w:r>
+            <w:r>
+              <w:rPr>
+                <w:noProof/>
+                <w:webHidden/>
+              </w:rPr>
+              <w:fldChar w:fldCharType="begin"/>
+            </w:r>
+            <w:r>
+              <w:rPr>
+                <w:noProof/>
+                <w:webHidden/>
+              </w:rPr>
+              <w:instrText xml:space="preserve"> PAGEREF _Toc468132875 \h </w:instrText>
+            </w:r>
+            <w:r>
+              <w:rPr>
+                <w:noProof/>
+                <w:webHidden/>
+              </w:rPr>
+            </w:r>
+            <w:r>
+              <w:rPr>
+                <w:noProof/>
+                <w:webHidden/>
+              </w:rPr>
+              <w:fldChar w:fldCharType="separate"/>
+            </w:r>
+            <w:r>
+              <w:rPr>
+                <w:noProof/>
+                <w:webHidden/>
+              </w:rPr>
+              <w:t>8</w:t>
+            </w:r>
+            <w:r>
+              <w:rPr>
+                <w:noProof/>
+                <w:webHidden/>
+              </w:rPr>
+              <w:fldChar w:fldCharType="end"/>
+            </w:r>
+          </w:hyperlink>
+        </w:p>
+        <w:p>
+          <w:pPr>
+            <w:pStyle w:val="TOC1"/>
+            <w:tabs>
+              <w:tab w:val="right" w:leader="dot" w:pos="9628"/>
+            </w:tabs>
+            <w:rPr>
+              <w:rFonts w:eastAsiaTheme="minorEastAsia" w:hAnsiTheme="minorHAnsi" w:cstheme="minorBidi"/>
+              <w:noProof/>
+            </w:rPr>
+          </w:pPr>
+          <w:hyperlink w:anchor="_Toc468132876" w:history="1">
+            <w:r>
+              <w:rPr>
+                <w:rStyle w:val="Hyperlink"/>
+                <w:noProof/>
+              </w:rPr>
               <w:t>Arithmetic Logical Unit</w:t>
             </w:r>
             <w:r>
@@ -468,7 +609,7 @@
                 <w:noProof/>
                 <w:webHidden/>
               </w:rPr>
-              <w:instrText xml:space="preserve"> PAGEREF _Toc468035140 \h </w:instrText>
+              <w:instrText xml:space="preserve"> PAGEREF _Toc468132876 \h </w:instrText>
             </w:r>
             <w:r>
               <w:rPr>
@@ -506,10 +647,11 @@
               <w:tab w:val="right" w:leader="dot" w:pos="9628"/>
             </w:tabs>
             <w:rPr>
+              <w:rFonts w:eastAsiaTheme="minorEastAsia" w:hAnsiTheme="minorHAnsi" w:cstheme="minorBidi"/>
               <w:noProof/>
             </w:rPr>
           </w:pPr>
-          <w:hyperlink w:anchor="_Toc468035141" w:history="1">
+          <w:hyperlink w:anchor="_Toc468132877" w:history="1">
             <w:r>
               <w:rPr>
                 <w:rStyle w:val="Hyperlink"/>
@@ -536,7 +678,7 @@
                 <w:noProof/>
                 <w:webHidden/>
               </w:rPr>
-              <w:instrText xml:space="preserve"> PAGEREF _Toc468035141 \h </w:instrText>
+              <w:instrText xml:space="preserve"> PAGEREF _Toc468132877 \h </w:instrText>
             </w:r>
             <w:r>
               <w:rPr>
@@ -574,10 +716,11 @@
               <w:tab w:val="right" w:leader="dot" w:pos="9628"/>
             </w:tabs>
             <w:rPr>
+              <w:rFonts w:eastAsiaTheme="minorEastAsia" w:hAnsiTheme="minorHAnsi" w:cstheme="minorBidi"/>
               <w:noProof/>
             </w:rPr>
           </w:pPr>
-          <w:hyperlink w:anchor="_Toc468035142" w:history="1">
+          <w:hyperlink w:anchor="_Toc468132878" w:history="1">
             <w:r>
               <w:rPr>
                 <w:rStyle w:val="Hyperlink"/>
@@ -604,7 +747,7 @@
                 <w:noProof/>
                 <w:webHidden/>
               </w:rPr>
-              <w:instrText xml:space="preserve"> PAGEREF _Toc468035142 \h </w:instrText>
+              <w:instrText xml:space="preserve"> PAGEREF _Toc468132878 \h </w:instrText>
             </w:r>
             <w:r>
               <w:rPr>
@@ -657,7 +800,6 @@
           <w:szCs w:val="32"/>
         </w:rPr>
       </w:pPr>
-      <w:bookmarkStart w:id="0" w:name="_Toc468035135"/>
       <w:r>
         <w:br w:type="page"/>
       </w:r>
@@ -666,11 +808,12 @@
       <w:pPr>
         <w:pStyle w:val="Heading1"/>
       </w:pPr>
+      <w:bookmarkStart w:id="2" w:name="_Toc468132871"/>
       <w:r>
         <w:lastRenderedPageBreak/>
         <w:t>Introduction</w:t>
       </w:r>
-      <w:bookmarkEnd w:id="0"/>
+      <w:bookmarkEnd w:id="2"/>
     </w:p>
     <w:p>
       <w:r>
@@ -720,7 +863,6 @@
           <w:szCs w:val="32"/>
         </w:rPr>
       </w:pPr>
-      <w:bookmarkStart w:id="1" w:name="_Toc468035136"/>
       <w:r>
         <w:br w:type="page"/>
       </w:r>
@@ -729,11 +871,12 @@
       <w:pPr>
         <w:pStyle w:val="Heading1"/>
       </w:pPr>
+      <w:bookmarkStart w:id="3" w:name="_Toc468132872"/>
       <w:r>
         <w:lastRenderedPageBreak/>
         <w:t>Project Directory structure</w:t>
       </w:r>
-      <w:bookmarkEnd w:id="1"/>
+      <w:bookmarkEnd w:id="3"/>
     </w:p>
     <w:p>
       <w:r>
@@ -891,7 +1034,6 @@
           <w:szCs w:val="32"/>
         </w:rPr>
       </w:pPr>
-      <w:bookmarkStart w:id="2" w:name="_Toc468035137"/>
       <w:r>
         <w:br w:type="page"/>
       </w:r>
@@ -900,11 +1042,12 @@
       <w:pPr>
         <w:pStyle w:val="Heading1"/>
       </w:pPr>
+      <w:bookmarkStart w:id="4" w:name="_Toc468132873"/>
       <w:r>
         <w:lastRenderedPageBreak/>
         <w:t>Top Level Structure</w:t>
       </w:r>
-      <w:bookmarkEnd w:id="2"/>
+      <w:bookmarkEnd w:id="4"/>
     </w:p>
     <w:p>
       <w:r>
@@ -953,7 +1096,6 @@
           <w:szCs w:val="32"/>
         </w:rPr>
       </w:pPr>
-      <w:bookmarkStart w:id="3" w:name="_Toc468035138"/>
       <w:r>
         <w:br w:type="page"/>
       </w:r>
@@ -962,11 +1104,12 @@
       <w:pPr>
         <w:pStyle w:val="Heading1"/>
       </w:pPr>
+      <w:bookmarkStart w:id="5" w:name="_Toc468132874"/>
       <w:r>
         <w:lastRenderedPageBreak/>
         <w:t>Control Block</w:t>
       </w:r>
-      <w:bookmarkEnd w:id="3"/>
+      <w:bookmarkEnd w:id="5"/>
     </w:p>
     <w:p>
       <w:pPr>
@@ -977,7 +1120,6 @@
           <w:szCs w:val="32"/>
         </w:rPr>
       </w:pPr>
-      <w:bookmarkStart w:id="4" w:name="_Toc468035139"/>
       <w:r>
         <w:br w:type="page"/>
       </w:r>
@@ -986,11 +1128,12 @@
       <w:pPr>
         <w:pStyle w:val="Heading1"/>
       </w:pPr>
+      <w:bookmarkStart w:id="6" w:name="_Toc468132875"/>
       <w:r>
         <w:lastRenderedPageBreak/>
         <w:t>Registers</w:t>
       </w:r>
-      <w:bookmarkEnd w:id="4"/>
+      <w:bookmarkEnd w:id="6"/>
     </w:p>
     <w:p>
       <w:pPr>
@@ -1001,7 +1144,6 @@
           <w:szCs w:val="32"/>
         </w:rPr>
       </w:pPr>
-      <w:bookmarkStart w:id="5" w:name="_Toc468035140"/>
       <w:r>
         <w:br w:type="page"/>
       </w:r>
@@ -1010,11 +1152,12 @@
       <w:pPr>
         <w:pStyle w:val="Heading1"/>
       </w:pPr>
+      <w:bookmarkStart w:id="7" w:name="_Toc468132876"/>
       <w:r>
         <w:lastRenderedPageBreak/>
         <w:t>Arithmetic Logical Unit</w:t>
       </w:r>
-      <w:bookmarkEnd w:id="5"/>
+      <w:bookmarkEnd w:id="7"/>
     </w:p>
     <w:p>
       <w:pPr>
@@ -1461,10 +1604,7 @@
           <w:tcPr>
             <w:tcW w:w="6656" w:type="dxa"/>
           </w:tcPr>
-          <w:p>
-            <w:bookmarkStart w:id="6" w:name="_GoBack"/>
-            <w:bookmarkEnd w:id="6"/>
-          </w:p>
+          <w:p/>
         </w:tc>
       </w:tr>
     </w:tbl>
@@ -1481,7 +1621,7 @@
       <w:pPr>
         <w:pStyle w:val="Heading2"/>
       </w:pPr>
-      <w:bookmarkStart w:id="7" w:name="_Toc468035141"/>
+      <w:bookmarkStart w:id="8" w:name="_Toc468132877"/>
       <w:r>
         <w:t xml:space="preserve">Adder </w:t>
       </w:r>
@@ -1489,7 +1629,7 @@
       <w:r>
         <w:t>Subtractor</w:t>
       </w:r>
-      <w:bookmarkEnd w:id="7"/>
+      <w:bookmarkEnd w:id="8"/>
       <w:proofErr w:type="spellEnd"/>
     </w:p>
     <w:p>
@@ -1876,11 +2016,11 @@
       <w:pPr>
         <w:pStyle w:val="Heading2"/>
       </w:pPr>
-      <w:bookmarkStart w:id="8" w:name="_Toc468035142"/>
+      <w:bookmarkStart w:id="9" w:name="_Toc468132878"/>
       <w:r>
         <w:t>Multiplier</w:t>
       </w:r>
-      <w:bookmarkEnd w:id="8"/>
+      <w:bookmarkEnd w:id="9"/>
     </w:p>
     <w:p>
       <w:r>
@@ -3071,7 +3211,7 @@
 </file>
 
 <file path=customXml/itemProps1.xml><?xml version="1.0" encoding="utf-8"?>
-<ds:datastoreItem xmlns:ds="http://schemas.openxmlformats.org/officeDocument/2006/customXml" ds:itemID="{296D732C-50E0-4B31-924A-6AE3F6D709F5}">
+<ds:datastoreItem xmlns:ds="http://schemas.openxmlformats.org/officeDocument/2006/customXml" ds:itemID="{1D43ED31-ECDD-4C63-ADC1-0550E113F994}">
   <ds:schemaRefs>
     <ds:schemaRef ds:uri="http://schemas.openxmlformats.org/officeDocument/2006/bibliography"/>
   </ds:schemaRefs>

</xml_diff>

<commit_message>
Added bitwise operation blocks. Added functionality for incrementer block. Renamed left_shifter as shifter and changed functionality accordingly. Fixed a bug in adder_subtractor and got it to compile. Changed README.txt: project is now about 8-bit processor since 4 bits turned out to be too small. Wrote more text to Documentation.docx
</commit_message>
<xml_diff>
--- a/doc/Documentation.docx
+++ b/doc/Documentation.docx
@@ -17,7 +17,7 @@
       <w:r>
         <w:br w:type="page"/>
       </w:r>
-      <w:bookmarkStart w:id="0" w:name="_Toc468132870"/>
+      <w:bookmarkStart w:id="0" w:name="_Toc468306568"/>
       <w:r>
         <w:lastRenderedPageBreak/>
         <w:t>Log</w:t>
@@ -95,15 +95,30 @@
           </w:tcPr>
           <w:p>
             <w:r>
-              <w:t xml:space="preserve">Added ALU operation codes. Added entity interfaces for multiplier and </w:t>
-            </w:r>
-            <w:proofErr w:type="spellStart"/>
-            <w:r>
-              <w:t>adder_subtractor</w:t>
-            </w:r>
-            <w:bookmarkStart w:id="1" w:name="_GoBack"/>
-            <w:bookmarkEnd w:id="1"/>
-            <w:proofErr w:type="spellEnd"/>
+              <w:t>Added ALU operation codes. Added entity interfaces for multiplier and adder_subtractor</w:t>
+            </w:r>
+          </w:p>
+        </w:tc>
+      </w:tr>
+      <w:tr>
+        <w:tc>
+          <w:tcPr>
+            <w:tcW w:w="1271" w:type="dxa"/>
+          </w:tcPr>
+          <w:p>
+            <w:r>
+              <w:t>30.11.2016</w:t>
+            </w:r>
+          </w:p>
+        </w:tc>
+        <w:tc>
+          <w:tcPr>
+            <w:tcW w:w="8357" w:type="dxa"/>
+          </w:tcPr>
+          <w:p>
+            <w:r>
+              <w:t>Changed bit count to 8 as 4 seemed to be too small</w:t>
+            </w:r>
           </w:p>
         </w:tc>
       </w:tr>
@@ -168,7 +183,7 @@
           <w:r>
             <w:fldChar w:fldCharType="separate"/>
           </w:r>
-          <w:hyperlink w:anchor="_Toc468132870" w:history="1">
+          <w:hyperlink w:anchor="_Toc468306568" w:history="1">
             <w:r>
               <w:rPr>
                 <w:rStyle w:val="Hyperlink"/>
@@ -195,7 +210,7 @@
                 <w:noProof/>
                 <w:webHidden/>
               </w:rPr>
-              <w:instrText xml:space="preserve"> PAGEREF _Toc468132870 \h </w:instrText>
+              <w:instrText xml:space="preserve"> PAGEREF _Toc468306568 \h </w:instrText>
             </w:r>
             <w:r>
               <w:rPr>
@@ -237,7 +252,7 @@
               <w:noProof/>
             </w:rPr>
           </w:pPr>
-          <w:hyperlink w:anchor="_Toc468132871" w:history="1">
+          <w:hyperlink w:anchor="_Toc468306569" w:history="1">
             <w:r>
               <w:rPr>
                 <w:rStyle w:val="Hyperlink"/>
@@ -264,7 +279,7 @@
                 <w:noProof/>
                 <w:webHidden/>
               </w:rPr>
-              <w:instrText xml:space="preserve"> PAGEREF _Toc468132871 \h </w:instrText>
+              <w:instrText xml:space="preserve"> PAGEREF _Toc468306569 \h </w:instrText>
             </w:r>
             <w:r>
               <w:rPr>
@@ -306,7 +321,7 @@
               <w:noProof/>
             </w:rPr>
           </w:pPr>
-          <w:hyperlink w:anchor="_Toc468132872" w:history="1">
+          <w:hyperlink w:anchor="_Toc468306570" w:history="1">
             <w:r>
               <w:rPr>
                 <w:rStyle w:val="Hyperlink"/>
@@ -333,7 +348,7 @@
                 <w:noProof/>
                 <w:webHidden/>
               </w:rPr>
-              <w:instrText xml:space="preserve"> PAGEREF _Toc468132872 \h </w:instrText>
+              <w:instrText xml:space="preserve"> PAGEREF _Toc468306570 \h </w:instrText>
             </w:r>
             <w:r>
               <w:rPr>
@@ -375,7 +390,7 @@
               <w:noProof/>
             </w:rPr>
           </w:pPr>
-          <w:hyperlink w:anchor="_Toc468132873" w:history="1">
+          <w:hyperlink w:anchor="_Toc468306571" w:history="1">
             <w:r>
               <w:rPr>
                 <w:rStyle w:val="Hyperlink"/>
@@ -402,7 +417,7 @@
                 <w:noProof/>
                 <w:webHidden/>
               </w:rPr>
-              <w:instrText xml:space="preserve"> PAGEREF _Toc468132873 \h </w:instrText>
+              <w:instrText xml:space="preserve"> PAGEREF _Toc468306571 \h </w:instrText>
             </w:r>
             <w:r>
               <w:rPr>
@@ -444,7 +459,7 @@
               <w:noProof/>
             </w:rPr>
           </w:pPr>
-          <w:hyperlink w:anchor="_Toc468132874" w:history="1">
+          <w:hyperlink w:anchor="_Toc468306572" w:history="1">
             <w:r>
               <w:rPr>
                 <w:rStyle w:val="Hyperlink"/>
@@ -471,7 +486,7 @@
                 <w:noProof/>
                 <w:webHidden/>
               </w:rPr>
-              <w:instrText xml:space="preserve"> PAGEREF _Toc468132874 \h </w:instrText>
+              <w:instrText xml:space="preserve"> PAGEREF _Toc468306572 \h </w:instrText>
             </w:r>
             <w:r>
               <w:rPr>
@@ -513,7 +528,7 @@
               <w:noProof/>
             </w:rPr>
           </w:pPr>
-          <w:hyperlink w:anchor="_Toc468132875" w:history="1">
+          <w:hyperlink w:anchor="_Toc468306573" w:history="1">
             <w:r>
               <w:rPr>
                 <w:rStyle w:val="Hyperlink"/>
@@ -540,7 +555,7 @@
                 <w:noProof/>
                 <w:webHidden/>
               </w:rPr>
-              <w:instrText xml:space="preserve"> PAGEREF _Toc468132875 \h </w:instrText>
+              <w:instrText xml:space="preserve"> PAGEREF _Toc468306573 \h </w:instrText>
             </w:r>
             <w:r>
               <w:rPr>
@@ -582,7 +597,7 @@
               <w:noProof/>
             </w:rPr>
           </w:pPr>
-          <w:hyperlink w:anchor="_Toc468132876" w:history="1">
+          <w:hyperlink w:anchor="_Toc468306574" w:history="1">
             <w:r>
               <w:rPr>
                 <w:rStyle w:val="Hyperlink"/>
@@ -609,7 +624,7 @@
                 <w:noProof/>
                 <w:webHidden/>
               </w:rPr>
-              <w:instrText xml:space="preserve"> PAGEREF _Toc468132876 \h </w:instrText>
+              <w:instrText xml:space="preserve"> PAGEREF _Toc468306574 \h </w:instrText>
             </w:r>
             <w:r>
               <w:rPr>
@@ -651,7 +666,7 @@
               <w:noProof/>
             </w:rPr>
           </w:pPr>
-          <w:hyperlink w:anchor="_Toc468132877" w:history="1">
+          <w:hyperlink w:anchor="_Toc468306575" w:history="1">
             <w:r>
               <w:rPr>
                 <w:rStyle w:val="Hyperlink"/>
@@ -678,7 +693,7 @@
                 <w:noProof/>
                 <w:webHidden/>
               </w:rPr>
-              <w:instrText xml:space="preserve"> PAGEREF _Toc468132877 \h </w:instrText>
+              <w:instrText xml:space="preserve"> PAGEREF _Toc468306575 \h </w:instrText>
             </w:r>
             <w:r>
               <w:rPr>
@@ -720,7 +735,7 @@
               <w:noProof/>
             </w:rPr>
           </w:pPr>
-          <w:hyperlink w:anchor="_Toc468132878" w:history="1">
+          <w:hyperlink w:anchor="_Toc468306576" w:history="1">
             <w:r>
               <w:rPr>
                 <w:rStyle w:val="Hyperlink"/>
@@ -747,7 +762,7 @@
                 <w:noProof/>
                 <w:webHidden/>
               </w:rPr>
-              <w:instrText xml:space="preserve"> PAGEREF _Toc468132878 \h </w:instrText>
+              <w:instrText xml:space="preserve"> PAGEREF _Toc468306576 \h </w:instrText>
             </w:r>
             <w:r>
               <w:rPr>
@@ -768,6 +783,75 @@
                 <w:webHidden/>
               </w:rPr>
               <w:t>9</w:t>
+            </w:r>
+            <w:r>
+              <w:rPr>
+                <w:noProof/>
+                <w:webHidden/>
+              </w:rPr>
+              <w:fldChar w:fldCharType="end"/>
+            </w:r>
+          </w:hyperlink>
+        </w:p>
+        <w:p>
+          <w:pPr>
+            <w:pStyle w:val="TOC2"/>
+            <w:tabs>
+              <w:tab w:val="right" w:leader="dot" w:pos="9628"/>
+            </w:tabs>
+            <w:rPr>
+              <w:rFonts w:eastAsiaTheme="minorEastAsia" w:hAnsiTheme="minorHAnsi" w:cstheme="minorBidi"/>
+              <w:noProof/>
+            </w:rPr>
+          </w:pPr>
+          <w:hyperlink w:anchor="_Toc468306577" w:history="1">
+            <w:r>
+              <w:rPr>
+                <w:rStyle w:val="Hyperlink"/>
+                <w:noProof/>
+              </w:rPr>
+              <w:t>Shifter</w:t>
+            </w:r>
+            <w:r>
+              <w:rPr>
+                <w:noProof/>
+                <w:webHidden/>
+              </w:rPr>
+              <w:tab/>
+            </w:r>
+            <w:r>
+              <w:rPr>
+                <w:noProof/>
+                <w:webHidden/>
+              </w:rPr>
+              <w:fldChar w:fldCharType="begin"/>
+            </w:r>
+            <w:r>
+              <w:rPr>
+                <w:noProof/>
+                <w:webHidden/>
+              </w:rPr>
+              <w:instrText xml:space="preserve"> PAGEREF _Toc468306577 \h </w:instrText>
+            </w:r>
+            <w:r>
+              <w:rPr>
+                <w:noProof/>
+                <w:webHidden/>
+              </w:rPr>
+            </w:r>
+            <w:r>
+              <w:rPr>
+                <w:noProof/>
+                <w:webHidden/>
+              </w:rPr>
+              <w:fldChar w:fldCharType="separate"/>
+            </w:r>
+            <w:r>
+              <w:rPr>
+                <w:noProof/>
+                <w:webHidden/>
+              </w:rPr>
+              <w:t>10</w:t>
             </w:r>
             <w:r>
               <w:rPr>
@@ -808,38 +892,31 @@
       <w:pPr>
         <w:pStyle w:val="Heading1"/>
       </w:pPr>
-      <w:bookmarkStart w:id="2" w:name="_Toc468132871"/>
+      <w:bookmarkStart w:id="1" w:name="_Toc468306569"/>
       <w:r>
         <w:lastRenderedPageBreak/>
         <w:t>Introduction</w:t>
       </w:r>
-      <w:bookmarkEnd w:id="2"/>
+      <w:bookmarkEnd w:id="1"/>
     </w:p>
     <w:p>
       <w:r>
-        <w:t xml:space="preserve">This project is completely done by Toni </w:t>
-      </w:r>
-      <w:proofErr w:type="spellStart"/>
-      <w:r>
-        <w:t>Lammi</w:t>
-      </w:r>
-      <w:proofErr w:type="spellEnd"/>
-      <w:r>
-        <w:t xml:space="preserve">. The meaning of this project is to learn basics of </w:t>
-      </w:r>
-      <w:proofErr w:type="spellStart"/>
-      <w:r>
-        <w:t>vhdl</w:t>
-      </w:r>
-      <w:proofErr w:type="spellEnd"/>
-      <w:r>
-        <w:t xml:space="preserve"> and produce a virtual 4-bit processor on Altera Cyclone II FPGA board.</w:t>
+        <w:t>This project is completely done by Toni Lammi. The meaning of this project is to learn basics of vhdl</w:t>
+      </w:r>
+      <w:r>
+        <w:t xml:space="preserve"> and produce a virtual 8</w:t>
+      </w:r>
+      <w:r>
+        <w:t>-bit processor on Altera Cyclone II FPGA board.</w:t>
       </w:r>
       <w:r>
         <w:t xml:space="preserve"> Initially the processor is meant to be a </w:t>
       </w:r>
       <w:r>
-        <w:t xml:space="preserve">4-bit processor but the designs are designed to be easily scaled for larger bit-counts. This is done by using generic </w:t>
+        <w:t>8</w:t>
+      </w:r>
+      <w:r>
+        <w:t xml:space="preserve">-bit processor but the designs are designed to be easily scaled for larger bit-counts. This is done by using generic </w:t>
       </w:r>
       <w:r>
         <w:t>statements.</w:t>
@@ -851,7 +928,13 @@
         <w:t>’</w:t>
       </w:r>
       <w:r>
-        <w:t>t support scalability, it is named with postfix of bit count: e.g. multiplier_4bit.vhd.</w:t>
+        <w:t>t support scalability, it is named with postfix</w:t>
+      </w:r>
+      <w:r>
+        <w:t xml:space="preserve"> of bit count: e.g. multiplier_8</w:t>
+      </w:r>
+      <w:r>
+        <w:t>bit.vhd.</w:t>
       </w:r>
     </w:p>
     <w:p>
@@ -871,12 +954,12 @@
       <w:pPr>
         <w:pStyle w:val="Heading1"/>
       </w:pPr>
-      <w:bookmarkStart w:id="3" w:name="_Toc468132872"/>
+      <w:bookmarkStart w:id="2" w:name="_Toc468306570"/>
       <w:r>
         <w:lastRenderedPageBreak/>
         <w:t>Project Directory structure</w:t>
       </w:r>
-      <w:bookmarkEnd w:id="3"/>
+      <w:bookmarkEnd w:id="2"/>
     </w:p>
     <w:p>
       <w:r>
@@ -887,52 +970,21 @@
       </w:r>
     </w:p>
     <w:p>
-      <w:proofErr w:type="spellStart"/>
-      <w:r>
-        <w:t>db</w:t>
-      </w:r>
-      <w:proofErr w:type="spellEnd"/>
-      <w:r>
-        <w:t>/ contains all temporary files created by the synthesis</w:t>
+      <w:r>
+        <w:t>db/ contains all temporary files created by the synthesis</w:t>
       </w:r>
     </w:p>
     <w:p>
-      <w:proofErr w:type="spellStart"/>
-      <w:r>
-        <w:t>do_files</w:t>
-      </w:r>
-      <w:proofErr w:type="spellEnd"/>
-      <w:r>
-        <w:t xml:space="preserve">/ has all the .do files used by </w:t>
-      </w:r>
-      <w:proofErr w:type="spellStart"/>
-      <w:r>
-        <w:t>ModelSim</w:t>
-      </w:r>
-      <w:proofErr w:type="spellEnd"/>
+      <w:r>
+        <w:t>do_files/ has all the .do files used by ModelSim</w:t>
+      </w:r>
     </w:p>
     <w:p>
       <w:r>
-        <w:t xml:space="preserve">doc/ </w:t>
-      </w:r>
-      <w:proofErr w:type="spellStart"/>
-      <w:r>
-        <w:t>cointains</w:t>
-      </w:r>
-      <w:proofErr w:type="spellEnd"/>
-      <w:r>
-        <w:t xml:space="preserve"> all the documenta</w:t>
-      </w:r>
-      <w:r>
-        <w:t>tion not included in .</w:t>
-      </w:r>
-      <w:proofErr w:type="spellStart"/>
-      <w:r>
-        <w:t>vhd</w:t>
-      </w:r>
-      <w:proofErr w:type="spellEnd"/>
-      <w:r>
-        <w:t xml:space="preserve"> files (e.g. this file).</w:t>
+        <w:t>doc/ cointains all the documenta</w:t>
+      </w:r>
+      <w:r>
+        <w:t>tion not included in .vhd files (e.g. this file).</w:t>
       </w:r>
     </w:p>
     <w:p>
@@ -950,37 +1002,22 @@
       </w:r>
     </w:p>
     <w:p>
-      <w:proofErr w:type="spellStart"/>
       <w:r>
         <w:t>s</w:t>
       </w:r>
       <w:r>
         <w:t>yn</w:t>
       </w:r>
-      <w:proofErr w:type="spellEnd"/>
       <w:r>
         <w:t>/</w:t>
       </w:r>
       <w:r>
-        <w:t xml:space="preserve"> directory from which the </w:t>
-      </w:r>
-      <w:proofErr w:type="spellStart"/>
-      <w:r>
-        <w:t>Quartus</w:t>
-      </w:r>
-      <w:proofErr w:type="spellEnd"/>
-      <w:r>
-        <w:t xml:space="preserve"> synthesis tool is run.</w:t>
+        <w:t xml:space="preserve"> directory from which the Quartus synthesis tool is run.</w:t>
       </w:r>
     </w:p>
     <w:p>
-      <w:proofErr w:type="spellStart"/>
-      <w:r>
-        <w:t>tb</w:t>
-      </w:r>
-      <w:proofErr w:type="spellEnd"/>
-      <w:r>
-        <w:t xml:space="preserve">/ contains all test bench files. Files are named with </w:t>
+      <w:r>
+        <w:t xml:space="preserve">tb/ contains all test bench files. Files are named with </w:t>
       </w:r>
       <w:r>
         <w:t>DUV</w:t>
@@ -989,41 +1026,18 @@
         <w:t>’</w:t>
       </w:r>
       <w:r>
-        <w:t>s name and postfix _</w:t>
-      </w:r>
-      <w:proofErr w:type="spellStart"/>
-      <w:r>
-        <w:t>tb.vhd</w:t>
-      </w:r>
-      <w:proofErr w:type="spellEnd"/>
+        <w:t>s name and postfix _tb.vhd</w:t>
+      </w:r>
     </w:p>
     <w:p>
-      <w:proofErr w:type="spellStart"/>
-      <w:r>
-        <w:t>vhd</w:t>
-      </w:r>
-      <w:proofErr w:type="spellEnd"/>
-      <w:r>
-        <w:t>/ contains all .</w:t>
-      </w:r>
-      <w:proofErr w:type="spellStart"/>
-      <w:r>
-        <w:t>vhd</w:t>
-      </w:r>
-      <w:proofErr w:type="spellEnd"/>
-      <w:r>
-        <w:t xml:space="preserve"> files.</w:t>
+      <w:r>
+        <w:t>vhd/ contains all .vhd files.</w:t>
       </w:r>
     </w:p>
     <w:p>
       <w:r>
-        <w:t xml:space="preserve">work/ is the working directory for </w:t>
-      </w:r>
-      <w:proofErr w:type="spellStart"/>
-      <w:r>
-        <w:t>MultiSim</w:t>
-      </w:r>
-      <w:proofErr w:type="spellEnd"/>
+        <w:t>work/ is the working directory for MultiSim</w:t>
+      </w:r>
     </w:p>
     <w:p>
       <w:pPr>
@@ -1042,12 +1056,12 @@
       <w:pPr>
         <w:pStyle w:val="Heading1"/>
       </w:pPr>
-      <w:bookmarkStart w:id="4" w:name="_Toc468132873"/>
+      <w:bookmarkStart w:id="3" w:name="_Toc468306571"/>
       <w:r>
         <w:lastRenderedPageBreak/>
         <w:t>Top Level Structure</w:t>
       </w:r>
-      <w:bookmarkEnd w:id="4"/>
+      <w:bookmarkEnd w:id="3"/>
     </w:p>
     <w:p>
       <w:r>
@@ -1104,10 +1118,34 @@
       <w:pPr>
         <w:pStyle w:val="Heading1"/>
       </w:pPr>
-      <w:bookmarkStart w:id="5" w:name="_Toc468132874"/>
+      <w:bookmarkStart w:id="4" w:name="_Toc468306572"/>
       <w:r>
         <w:lastRenderedPageBreak/>
         <w:t>Control Block</w:t>
+      </w:r>
+      <w:bookmarkEnd w:id="4"/>
+    </w:p>
+    <w:p>
+      <w:pPr>
+        <w:rPr>
+          <w:rFonts w:asciiTheme="majorHAnsi" w:eastAsiaTheme="majorEastAsia" w:hAnsiTheme="majorHAnsi" w:cstheme="majorBidi"/>
+          <w:color w:val="2E74B5" w:themeColor="accent1" w:themeShade="BF"/>
+          <w:sz w:val="32"/>
+          <w:szCs w:val="32"/>
+        </w:rPr>
+      </w:pPr>
+      <w:r>
+        <w:br w:type="page"/>
+      </w:r>
+    </w:p>
+    <w:p>
+      <w:pPr>
+        <w:pStyle w:val="Heading1"/>
+      </w:pPr>
+      <w:bookmarkStart w:id="5" w:name="_Toc468306573"/>
+      <w:r>
+        <w:lastRenderedPageBreak/>
+        <w:t>Registers</w:t>
       </w:r>
       <w:bookmarkEnd w:id="5"/>
     </w:p>
@@ -1128,36 +1166,12 @@
       <w:pPr>
         <w:pStyle w:val="Heading1"/>
       </w:pPr>
-      <w:bookmarkStart w:id="6" w:name="_Toc468132875"/>
-      <w:r>
-        <w:lastRenderedPageBreak/>
-        <w:t>Registers</w:t>
-      </w:r>
-      <w:bookmarkEnd w:id="6"/>
-    </w:p>
-    <w:p>
-      <w:pPr>
-        <w:rPr>
-          <w:rFonts w:asciiTheme="majorHAnsi" w:eastAsiaTheme="majorEastAsia" w:hAnsiTheme="majorHAnsi" w:cstheme="majorBidi"/>
-          <w:color w:val="2E74B5" w:themeColor="accent1" w:themeShade="BF"/>
-          <w:sz w:val="32"/>
-          <w:szCs w:val="32"/>
-        </w:rPr>
-      </w:pPr>
-      <w:r>
-        <w:br w:type="page"/>
-      </w:r>
-    </w:p>
-    <w:p>
-      <w:pPr>
-        <w:pStyle w:val="Heading1"/>
-      </w:pPr>
-      <w:bookmarkStart w:id="7" w:name="_Toc468132876"/>
+      <w:bookmarkStart w:id="6" w:name="_Toc468306574"/>
       <w:r>
         <w:lastRenderedPageBreak/>
         <w:t>Arithmetic Logical Unit</w:t>
       </w:r>
-      <w:bookmarkEnd w:id="7"/>
+      <w:bookmarkEnd w:id="6"/>
     </w:p>
     <w:p>
       <w:pPr>
@@ -1181,7 +1195,13 @@
         <w:t xml:space="preserve"> ALU also </w:t>
       </w:r>
       <w:r>
-        <w:t>contains two output busses both with same bit width as the inp</w:t>
+        <w:t xml:space="preserve">contains </w:t>
+      </w:r>
+      <w:r>
+        <w:t>an output bus</w:t>
+      </w:r>
+      <w:r>
+        <w:t xml:space="preserve"> with same bit width as the inp</w:t>
       </w:r>
       <w:r>
         <w:t>uts and multiple status flag outputs.</w:t>
@@ -1250,7 +1270,13 @@
           </w:tcPr>
           <w:p>
             <w:r>
-              <w:t>0x0</w:t>
+              <w:t>0x</w:t>
+            </w:r>
+            <w:r>
+              <w:t>0</w:t>
+            </w:r>
+            <w:r>
+              <w:t>0</w:t>
             </w:r>
           </w:p>
         </w:tc>
@@ -1272,7 +1298,13 @@
           </w:tcPr>
           <w:p>
             <w:r>
-              <w:t>0x1</w:t>
+              <w:t>0x</w:t>
+            </w:r>
+            <w:r>
+              <w:t>0</w:t>
+            </w:r>
+            <w:r>
+              <w:t>1</w:t>
             </w:r>
           </w:p>
         </w:tc>
@@ -1294,7 +1326,13 @@
           </w:tcPr>
           <w:p>
             <w:r>
-              <w:t>0x2</w:t>
+              <w:t>0x</w:t>
+            </w:r>
+            <w:r>
+              <w:t>0</w:t>
+            </w:r>
+            <w:r>
+              <w:t>2</w:t>
             </w:r>
           </w:p>
         </w:tc>
@@ -1316,7 +1354,13 @@
           </w:tcPr>
           <w:p>
             <w:r>
-              <w:t>0x3</w:t>
+              <w:t>0x</w:t>
+            </w:r>
+            <w:r>
+              <w:t>0</w:t>
+            </w:r>
+            <w:r>
+              <w:t>3</w:t>
             </w:r>
           </w:p>
         </w:tc>
@@ -1338,7 +1382,13 @@
           </w:tcPr>
           <w:p>
             <w:r>
-              <w:t>0x4</w:t>
+              <w:t>0x</w:t>
+            </w:r>
+            <w:r>
+              <w:t>0</w:t>
+            </w:r>
+            <w:r>
+              <w:t>4</w:t>
             </w:r>
           </w:p>
         </w:tc>
@@ -1360,7 +1410,13 @@
           </w:tcPr>
           <w:p>
             <w:r>
-              <w:t>0x5</w:t>
+              <w:t>0x</w:t>
+            </w:r>
+            <w:r>
+              <w:t>0</w:t>
+            </w:r>
+            <w:r>
+              <w:t>5</w:t>
             </w:r>
           </w:p>
         </w:tc>
@@ -1382,7 +1438,13 @@
           </w:tcPr>
           <w:p>
             <w:r>
-              <w:t>0x6</w:t>
+              <w:t>0x</w:t>
+            </w:r>
+            <w:r>
+              <w:t>0</w:t>
+            </w:r>
+            <w:r>
+              <w:t>6</w:t>
             </w:r>
           </w:p>
         </w:tc>
@@ -1404,7 +1466,13 @@
           </w:tcPr>
           <w:p>
             <w:r>
-              <w:t>0x7</w:t>
+              <w:t>0x</w:t>
+            </w:r>
+            <w:r>
+              <w:t>0</w:t>
+            </w:r>
+            <w:r>
+              <w:t>7</w:t>
             </w:r>
           </w:p>
         </w:tc>
@@ -1414,13 +1482,8 @@
           </w:tcPr>
           <w:p>
             <w:r>
-              <w:t xml:space="preserve">Bitwise </w:t>
-            </w:r>
-            <w:proofErr w:type="spellStart"/>
-            <w:r>
-              <w:t>xor</w:t>
-            </w:r>
-            <w:proofErr w:type="spellEnd"/>
+              <w:t>Bitwise xor</w:t>
+            </w:r>
           </w:p>
         </w:tc>
       </w:tr>
@@ -1431,7 +1494,13 @@
           </w:tcPr>
           <w:p>
             <w:r>
-              <w:t>0x8</w:t>
+              <w:t>0x</w:t>
+            </w:r>
+            <w:r>
+              <w:t>0</w:t>
+            </w:r>
+            <w:r>
+              <w:t>8</w:t>
             </w:r>
           </w:p>
         </w:tc>
@@ -1453,7 +1522,13 @@
           </w:tcPr>
           <w:p>
             <w:r>
-              <w:t>0x9</w:t>
+              <w:t>0x</w:t>
+            </w:r>
+            <w:r>
+              <w:t>0</w:t>
+            </w:r>
+            <w:r>
+              <w:t>9</w:t>
             </w:r>
           </w:p>
         </w:tc>
@@ -1475,7 +1550,13 @@
           </w:tcPr>
           <w:p>
             <w:r>
-              <w:t>0xa</w:t>
+              <w:t>0x</w:t>
+            </w:r>
+            <w:r>
+              <w:t>0</w:t>
+            </w:r>
+            <w:r>
+              <w:t>a</w:t>
             </w:r>
           </w:p>
         </w:tc>
@@ -1485,13 +1566,8 @@
           </w:tcPr>
           <w:p>
             <w:r>
-              <w:t xml:space="preserve">Bitwise </w:t>
-            </w:r>
-            <w:proofErr w:type="spellStart"/>
-            <w:r>
-              <w:t>nand</w:t>
-            </w:r>
-            <w:proofErr w:type="spellEnd"/>
+              <w:t>Bitwise nand</w:t>
+            </w:r>
           </w:p>
         </w:tc>
       </w:tr>
@@ -1502,7 +1578,13 @@
           </w:tcPr>
           <w:p>
             <w:r>
-              <w:t>0xb</w:t>
+              <w:t>0x</w:t>
+            </w:r>
+            <w:r>
+              <w:t>0</w:t>
+            </w:r>
+            <w:r>
+              <w:t>b</w:t>
             </w:r>
           </w:p>
         </w:tc>
@@ -1527,7 +1609,13 @@
           </w:tcPr>
           <w:p>
             <w:r>
-              <w:t>0xc</w:t>
+              <w:t>0x</w:t>
+            </w:r>
+            <w:r>
+              <w:t>0</w:t>
+            </w:r>
+            <w:r>
+              <w:t>c</w:t>
             </w:r>
           </w:p>
         </w:tc>
@@ -1552,7 +1640,13 @@
           </w:tcPr>
           <w:p>
             <w:r>
-              <w:t>0xc</w:t>
+              <w:t>0x</w:t>
+            </w:r>
+            <w:r>
+              <w:t>0</w:t>
+            </w:r>
+            <w:r>
+              <w:t>c</w:t>
             </w:r>
           </w:p>
         </w:tc>
@@ -1574,7 +1668,13 @@
           </w:tcPr>
           <w:p>
             <w:r>
-              <w:t>0xe</w:t>
+              <w:t>0x</w:t>
+            </w:r>
+            <w:r>
+              <w:t>0</w:t>
+            </w:r>
+            <w:r>
+              <w:t>e</w:t>
             </w:r>
           </w:p>
         </w:tc>
@@ -1596,7 +1696,15 @@
           </w:tcPr>
           <w:p>
             <w:r>
-              <w:t>0xf</w:t>
+              <w:t>0x</w:t>
+            </w:r>
+            <w:r>
+              <w:t>0</w:t>
+            </w:r>
+            <w:bookmarkStart w:id="7" w:name="_GoBack"/>
+            <w:bookmarkEnd w:id="7"/>
+            <w:r>
+              <w:t>f</w:t>
             </w:r>
           </w:p>
         </w:tc>
@@ -1621,16 +1729,11 @@
       <w:pPr>
         <w:pStyle w:val="Heading2"/>
       </w:pPr>
-      <w:bookmarkStart w:id="8" w:name="_Toc468132877"/>
-      <w:r>
-        <w:t xml:space="preserve">Adder </w:t>
-      </w:r>
-      <w:proofErr w:type="spellStart"/>
-      <w:r>
-        <w:t>Subtractor</w:t>
+      <w:bookmarkStart w:id="8" w:name="_Toc468306575"/>
+      <w:r>
+        <w:t>Adder Subtractor</w:t>
       </w:r>
       <w:bookmarkEnd w:id="8"/>
-      <w:proofErr w:type="spellEnd"/>
     </w:p>
     <w:p>
       <w:r>
@@ -1696,11 +1799,9 @@
             <w:tcW w:w="3823" w:type="dxa"/>
           </w:tcPr>
           <w:p>
-            <w:proofErr w:type="spellStart"/>
             <w:r>
               <w:t>bit_width_g</w:t>
             </w:r>
-            <w:proofErr w:type="spellEnd"/>
           </w:p>
         </w:tc>
         <w:tc>
@@ -1765,11 +1866,9 @@
             <w:tcW w:w="1838" w:type="dxa"/>
           </w:tcPr>
           <w:p>
-            <w:proofErr w:type="spellStart"/>
             <w:r>
               <w:t>a_in</w:t>
             </w:r>
-            <w:proofErr w:type="spellEnd"/>
           </w:p>
         </w:tc>
         <w:tc>
@@ -1777,11 +1876,9 @@
             <w:tcW w:w="1985" w:type="dxa"/>
           </w:tcPr>
           <w:p>
-            <w:proofErr w:type="spellStart"/>
             <w:r>
               <w:t>bit_width_g</w:t>
             </w:r>
-            <w:proofErr w:type="spellEnd"/>
           </w:p>
         </w:tc>
         <w:tc>
@@ -1801,11 +1898,9 @@
             <w:tcW w:w="1838" w:type="dxa"/>
           </w:tcPr>
           <w:p>
-            <w:proofErr w:type="spellStart"/>
             <w:r>
               <w:t>b_in</w:t>
             </w:r>
-            <w:proofErr w:type="spellEnd"/>
           </w:p>
         </w:tc>
         <w:tc>
@@ -1813,11 +1908,9 @@
             <w:tcW w:w="1985" w:type="dxa"/>
           </w:tcPr>
           <w:p>
-            <w:proofErr w:type="spellStart"/>
             <w:r>
               <w:t>bit_width_g</w:t>
             </w:r>
-            <w:proofErr w:type="spellEnd"/>
           </w:p>
         </w:tc>
         <w:tc>
@@ -1837,11 +1930,9 @@
             <w:tcW w:w="1838" w:type="dxa"/>
           </w:tcPr>
           <w:p>
-            <w:proofErr w:type="spellStart"/>
             <w:r>
               <w:t>mode_in</w:t>
             </w:r>
-            <w:proofErr w:type="spellEnd"/>
           </w:p>
         </w:tc>
         <w:tc>
@@ -1937,11 +2028,9 @@
             <w:tcW w:w="1838" w:type="dxa"/>
           </w:tcPr>
           <w:p>
-            <w:proofErr w:type="spellStart"/>
             <w:r>
               <w:t>result_out</w:t>
             </w:r>
-            <w:proofErr w:type="spellEnd"/>
           </w:p>
         </w:tc>
         <w:tc>
@@ -1949,11 +2038,9 @@
             <w:tcW w:w="1985" w:type="dxa"/>
           </w:tcPr>
           <w:p>
-            <w:proofErr w:type="spellStart"/>
             <w:r>
               <w:t>bit_width_g</w:t>
             </w:r>
-            <w:proofErr w:type="spellEnd"/>
           </w:p>
         </w:tc>
         <w:tc>
@@ -1973,11 +2060,9 @@
             <w:tcW w:w="1838" w:type="dxa"/>
           </w:tcPr>
           <w:p>
-            <w:proofErr w:type="spellStart"/>
             <w:r>
               <w:t>overflow_out</w:t>
             </w:r>
-            <w:proofErr w:type="spellEnd"/>
           </w:p>
         </w:tc>
         <w:tc>
@@ -2016,7 +2101,7 @@
       <w:pPr>
         <w:pStyle w:val="Heading2"/>
       </w:pPr>
-      <w:bookmarkStart w:id="9" w:name="_Toc468132878"/>
+      <w:bookmarkStart w:id="9" w:name="_Toc468306576"/>
       <w:r>
         <w:t>Multiplier</w:t>
       </w:r>
@@ -2071,11 +2156,9 @@
             <w:tcW w:w="3823" w:type="dxa"/>
           </w:tcPr>
           <w:p>
-            <w:proofErr w:type="spellStart"/>
             <w:r>
               <w:t>input_bit_width_g</w:t>
             </w:r>
-            <w:proofErr w:type="spellEnd"/>
           </w:p>
         </w:tc>
         <w:tc>
@@ -2095,12 +2178,10 @@
             <w:tcW w:w="3823" w:type="dxa"/>
           </w:tcPr>
           <w:p>
-            <w:proofErr w:type="spellStart"/>
             <w:r>
               <w:lastRenderedPageBreak/>
               <w:t>signed_mode_g</w:t>
             </w:r>
-            <w:proofErr w:type="spellEnd"/>
           </w:p>
         </w:tc>
         <w:tc>
@@ -2186,11 +2267,9 @@
             <w:tcW w:w="1812" w:type="dxa"/>
           </w:tcPr>
           <w:p>
-            <w:proofErr w:type="spellStart"/>
             <w:r>
               <w:t>a_in</w:t>
             </w:r>
-            <w:proofErr w:type="spellEnd"/>
           </w:p>
         </w:tc>
         <w:tc>
@@ -2198,11 +2277,9 @@
             <w:tcW w:w="2011" w:type="dxa"/>
           </w:tcPr>
           <w:p>
-            <w:proofErr w:type="spellStart"/>
             <w:r>
               <w:t>input_bit_width_g</w:t>
             </w:r>
-            <w:proofErr w:type="spellEnd"/>
           </w:p>
         </w:tc>
         <w:tc>
@@ -2222,11 +2299,9 @@
             <w:tcW w:w="1812" w:type="dxa"/>
           </w:tcPr>
           <w:p>
-            <w:proofErr w:type="spellStart"/>
             <w:r>
               <w:t>b_in</w:t>
             </w:r>
-            <w:proofErr w:type="spellEnd"/>
           </w:p>
         </w:tc>
         <w:tc>
@@ -2234,11 +2309,9 @@
             <w:tcW w:w="2011" w:type="dxa"/>
           </w:tcPr>
           <w:p>
-            <w:proofErr w:type="spellStart"/>
             <w:r>
               <w:t>input_bit_width_g</w:t>
             </w:r>
-            <w:proofErr w:type="spellEnd"/>
           </w:p>
         </w:tc>
         <w:tc>
@@ -2303,11 +2376,9 @@
             <w:tcW w:w="1838" w:type="dxa"/>
           </w:tcPr>
           <w:p>
-            <w:proofErr w:type="spellStart"/>
             <w:r>
               <w:t>result_out</w:t>
             </w:r>
-            <w:proofErr w:type="spellEnd"/>
           </w:p>
         </w:tc>
         <w:tc>
@@ -2315,13 +2386,8 @@
             <w:tcW w:w="2268" w:type="dxa"/>
           </w:tcPr>
           <w:p>
-            <w:proofErr w:type="spellStart"/>
-            <w:r>
-              <w:t>input_bit_width_g</w:t>
-            </w:r>
-            <w:proofErr w:type="spellEnd"/>
-            <w:r>
-              <w:t xml:space="preserve"> * 2</w:t>
+            <w:r>
+              <w:t>input_bit_width_g * 2</w:t>
             </w:r>
           </w:p>
         </w:tc>
@@ -2332,6 +2398,266 @@
           <w:p>
             <w:r>
               <w:t>Result of operation</w:t>
+            </w:r>
+          </w:p>
+        </w:tc>
+      </w:tr>
+    </w:tbl>
+    <w:p/>
+    <w:p>
+      <w:pPr>
+        <w:pStyle w:val="Heading2"/>
+      </w:pPr>
+      <w:bookmarkStart w:id="10" w:name="_Toc468306577"/>
+      <w:r>
+        <w:t>Shifter</w:t>
+      </w:r>
+      <w:bookmarkEnd w:id="10"/>
+    </w:p>
+    <w:p>
+      <w:r>
+        <w:t xml:space="preserve">This is a block for bit shifting. The input data is shifted by given bits to the left. </w:t>
+      </w:r>
+      <w:r>
+        <w:t>Negative values cause shift to right.</w:t>
+      </w:r>
+    </w:p>
+    <w:tbl>
+      <w:tblPr>
+        <w:tblStyle w:val="TableGrid"/>
+        <w:tblW w:w="0" w:type="auto"/>
+        <w:tblLook w:val="04A0" w:firstRow="1" w:lastRow="0" w:firstColumn="1" w:lastColumn="0" w:noHBand="0" w:noVBand="1"/>
+      </w:tblPr>
+      <w:tblGrid>
+        <w:gridCol w:w="4814"/>
+        <w:gridCol w:w="4814"/>
+      </w:tblGrid>
+      <w:tr>
+        <w:tc>
+          <w:tcPr>
+            <w:tcW w:w="4814" w:type="dxa"/>
+          </w:tcPr>
+          <w:p>
+            <w:r>
+              <w:t>Generics</w:t>
+            </w:r>
+          </w:p>
+        </w:tc>
+        <w:tc>
+          <w:tcPr>
+            <w:tcW w:w="4814" w:type="dxa"/>
+          </w:tcPr>
+          <w:p>
+            <w:r>
+              <w:t>Functionality</w:t>
+            </w:r>
+          </w:p>
+        </w:tc>
+      </w:tr>
+      <w:tr>
+        <w:tc>
+          <w:tcPr>
+            <w:tcW w:w="4814" w:type="dxa"/>
+          </w:tcPr>
+          <w:p>
+            <w:r>
+              <w:t>bit_width_g</w:t>
+            </w:r>
+          </w:p>
+        </w:tc>
+        <w:tc>
+          <w:tcPr>
+            <w:tcW w:w="4814" w:type="dxa"/>
+          </w:tcPr>
+          <w:p>
+            <w:r>
+              <w:t>Bit width of the inputs and outputs</w:t>
+            </w:r>
+          </w:p>
+        </w:tc>
+      </w:tr>
+    </w:tbl>
+    <w:p/>
+    <w:tbl>
+      <w:tblPr>
+        <w:tblStyle w:val="TableGrid"/>
+        <w:tblW w:w="0" w:type="auto"/>
+        <w:tblLook w:val="04A0" w:firstRow="1" w:lastRow="0" w:firstColumn="1" w:lastColumn="0" w:noHBand="0" w:noVBand="1"/>
+      </w:tblPr>
+      <w:tblGrid>
+        <w:gridCol w:w="1838"/>
+        <w:gridCol w:w="2977"/>
+        <w:gridCol w:w="4813"/>
+      </w:tblGrid>
+      <w:tr>
+        <w:tc>
+          <w:tcPr>
+            <w:tcW w:w="1838" w:type="dxa"/>
+          </w:tcPr>
+          <w:p>
+            <w:r>
+              <w:t>Inputs</w:t>
+            </w:r>
+          </w:p>
+        </w:tc>
+        <w:tc>
+          <w:tcPr>
+            <w:tcW w:w="2977" w:type="dxa"/>
+          </w:tcPr>
+          <w:p>
+            <w:r>
+              <w:t>Width</w:t>
+            </w:r>
+          </w:p>
+        </w:tc>
+        <w:tc>
+          <w:tcPr>
+            <w:tcW w:w="4813" w:type="dxa"/>
+          </w:tcPr>
+          <w:p>
+            <w:r>
+              <w:t>Functionality</w:t>
+            </w:r>
+          </w:p>
+        </w:tc>
+      </w:tr>
+      <w:tr>
+        <w:tc>
+          <w:tcPr>
+            <w:tcW w:w="1838" w:type="dxa"/>
+          </w:tcPr>
+          <w:p>
+            <w:r>
+              <w:t>data_in</w:t>
+            </w:r>
+          </w:p>
+        </w:tc>
+        <w:tc>
+          <w:tcPr>
+            <w:tcW w:w="2977" w:type="dxa"/>
+          </w:tcPr>
+          <w:p>
+            <w:r>
+              <w:t>bit_width_g</w:t>
+            </w:r>
+          </w:p>
+        </w:tc>
+        <w:tc>
+          <w:tcPr>
+            <w:tcW w:w="4813" w:type="dxa"/>
+          </w:tcPr>
+          <w:p>
+            <w:r>
+              <w:t>Data to be shifted</w:t>
+            </w:r>
+          </w:p>
+        </w:tc>
+      </w:tr>
+      <w:tr>
+        <w:tc>
+          <w:tcPr>
+            <w:tcW w:w="1838" w:type="dxa"/>
+          </w:tcPr>
+          <w:p>
+            <w:r>
+              <w:t>shift_in</w:t>
+            </w:r>
+          </w:p>
+        </w:tc>
+        <w:tc>
+          <w:tcPr>
+            <w:tcW w:w="2977" w:type="dxa"/>
+          </w:tcPr>
+          <w:p>
+            <w:r>
+              <w:t>bit_width_g</w:t>
+            </w:r>
+          </w:p>
+        </w:tc>
+        <w:tc>
+          <w:tcPr>
+            <w:tcW w:w="4813" w:type="dxa"/>
+          </w:tcPr>
+          <w:p>
+            <w:r>
+              <w:t>Amount of shifting</w:t>
+            </w:r>
+          </w:p>
+        </w:tc>
+      </w:tr>
+    </w:tbl>
+    <w:p/>
+    <w:tbl>
+      <w:tblPr>
+        <w:tblStyle w:val="TableGrid"/>
+        <w:tblW w:w="0" w:type="auto"/>
+        <w:tblLook w:val="04A0" w:firstRow="1" w:lastRow="0" w:firstColumn="1" w:lastColumn="0" w:noHBand="0" w:noVBand="1"/>
+      </w:tblPr>
+      <w:tblGrid>
+        <w:gridCol w:w="1838"/>
+        <w:gridCol w:w="2977"/>
+        <w:gridCol w:w="4813"/>
+      </w:tblGrid>
+      <w:tr>
+        <w:tc>
+          <w:tcPr>
+            <w:tcW w:w="1838" w:type="dxa"/>
+          </w:tcPr>
+          <w:p>
+            <w:r>
+              <w:t>Outputs</w:t>
+            </w:r>
+          </w:p>
+        </w:tc>
+        <w:tc>
+          <w:tcPr>
+            <w:tcW w:w="2977" w:type="dxa"/>
+          </w:tcPr>
+          <w:p>
+            <w:r>
+              <w:t>Width</w:t>
+            </w:r>
+          </w:p>
+        </w:tc>
+        <w:tc>
+          <w:tcPr>
+            <w:tcW w:w="4813" w:type="dxa"/>
+          </w:tcPr>
+          <w:p>
+            <w:r>
+              <w:t>Functionality</w:t>
+            </w:r>
+          </w:p>
+        </w:tc>
+      </w:tr>
+      <w:tr>
+        <w:tc>
+          <w:tcPr>
+            <w:tcW w:w="1838" w:type="dxa"/>
+          </w:tcPr>
+          <w:p>
+            <w:r>
+              <w:t>data_out</w:t>
+            </w:r>
+          </w:p>
+        </w:tc>
+        <w:tc>
+          <w:tcPr>
+            <w:tcW w:w="2977" w:type="dxa"/>
+          </w:tcPr>
+          <w:p>
+            <w:r>
+              <w:t>data_width_g</w:t>
+            </w:r>
+          </w:p>
+        </w:tc>
+        <w:tc>
+          <w:tcPr>
+            <w:tcW w:w="4813" w:type="dxa"/>
+          </w:tcPr>
+          <w:p>
+            <w:r>
+              <w:t>Shifted data</w:t>
             </w:r>
           </w:p>
         </w:tc>
@@ -3211,7 +3537,7 @@
 </file>
 
 <file path=customXml/itemProps1.xml><?xml version="1.0" encoding="utf-8"?>
-<ds:datastoreItem xmlns:ds="http://schemas.openxmlformats.org/officeDocument/2006/customXml" ds:itemID="{1D43ED31-ECDD-4C63-ADC1-0550E113F994}">
+<ds:datastoreItem xmlns:ds="http://schemas.openxmlformats.org/officeDocument/2006/customXml" ds:itemID="{53C09D15-CD1E-4B7C-8FA5-7298275B5A74}">
   <ds:schemaRefs>
     <ds:schemaRef ds:uri="http://schemas.openxmlformats.org/officeDocument/2006/bibliography"/>
   </ds:schemaRefs>

</xml_diff>